<commit_message>
Aggiunta test case aggiungi Categoria nel test plan Modifica test case Registrazione nel Test plan Aggiunta documento Test Case Suit
</commit_message>
<xml_diff>
--- a/DocumentiDiProgettazione/TestPlanningDocuments.docx
+++ b/DocumentiDiProgettazione/TestPlanningDocuments.docx
@@ -992,7 +992,14 @@
                 <w:rFonts w:ascii="Century Gothic" w:hAnsi="Century Gothic"/>
                 <w:lang w:eastAsia="en-US"/>
               </w:rPr>
-              <w:t>0512103486</w:t>
+              <w:t>051210</w:t>
+            </w:r>
+            <w:r>
+              <w:rPr>
+                <w:rFonts w:ascii="Century Gothic" w:hAnsi="Century Gothic"/>
+                <w:lang w:eastAsia="en-US"/>
+              </w:rPr>
+              <w:t>5294</w:t>
             </w:r>
           </w:p>
         </w:tc>
@@ -2801,8 +2808,6 @@
           <w:fldChar w:fldCharType="end"/>
         </w:r>
       </w:hyperlink>
-      <w:bookmarkStart w:id="5" w:name="_GoBack"/>
-      <w:bookmarkEnd w:id="5"/>
     </w:p>
     <w:p>
       <w:pPr>
@@ -9454,13 +9459,13 @@
       <w:pPr>
         <w:pStyle w:val="Titolo20"/>
       </w:pPr>
-      <w:bookmarkStart w:id="6" w:name="_Toc505533201"/>
-      <w:bookmarkStart w:id="7" w:name="_Toc32580621"/>
+      <w:bookmarkStart w:id="5" w:name="_Toc505533201"/>
+      <w:bookmarkStart w:id="6" w:name="_Toc32580621"/>
       <w:r>
         <w:t>Introduzione</w:t>
       </w:r>
+      <w:bookmarkEnd w:id="5"/>
       <w:bookmarkEnd w:id="6"/>
-      <w:bookmarkEnd w:id="7"/>
     </w:p>
     <w:p>
       <w:pPr>
@@ -9612,13 +9617,13 @@
       <w:pPr>
         <w:pStyle w:val="Titolo20"/>
       </w:pPr>
-      <w:bookmarkStart w:id="8" w:name="_Toc505533202"/>
-      <w:bookmarkStart w:id="9" w:name="_Toc32580622"/>
+      <w:bookmarkStart w:id="7" w:name="_Toc505533202"/>
+      <w:bookmarkStart w:id="8" w:name="_Toc32580622"/>
       <w:r>
         <w:t>Documenti Correlati</w:t>
       </w:r>
+      <w:bookmarkEnd w:id="7"/>
       <w:bookmarkEnd w:id="8"/>
-      <w:bookmarkEnd w:id="9"/>
     </w:p>
     <w:p>
       <w:pPr>
@@ -9687,8 +9692,8 @@
           <w:tab w:val="left" w:pos="8629"/>
         </w:tabs>
       </w:pPr>
-      <w:bookmarkStart w:id="10" w:name="_Toc505533203"/>
-      <w:bookmarkStart w:id="11" w:name="_Toc32580623"/>
+      <w:bookmarkStart w:id="9" w:name="_Toc505533203"/>
+      <w:bookmarkStart w:id="10" w:name="_Toc32580623"/>
       <w:r>
         <w:rPr>
           <w:rStyle w:val="Titolodellibro"/>
@@ -9700,7 +9705,7 @@
         </w:rPr>
         <w:t>Relazioni con il documento di analisi dei requisit</w:t>
       </w:r>
-      <w:bookmarkEnd w:id="10"/>
+      <w:bookmarkEnd w:id="9"/>
       <w:r>
         <w:rPr>
           <w:rStyle w:val="Titolodellibro"/>
@@ -9712,7 +9717,7 @@
         </w:rPr>
         <w:t>i (RAD)</w:t>
       </w:r>
-      <w:bookmarkEnd w:id="11"/>
+      <w:bookmarkEnd w:id="10"/>
     </w:p>
     <w:p>
       <w:pPr>
@@ -9885,13 +9890,13 @@
       <w:pPr>
         <w:pStyle w:val="Titolo30"/>
       </w:pPr>
-      <w:bookmarkStart w:id="12" w:name="_Toc505533204"/>
-      <w:bookmarkStart w:id="13" w:name="_Toc32580624"/>
+      <w:bookmarkStart w:id="11" w:name="_Toc505533204"/>
+      <w:bookmarkStart w:id="12" w:name="_Toc32580624"/>
       <w:r>
         <w:t>Relazioni con il System Design Document (SDD)</w:t>
       </w:r>
+      <w:bookmarkEnd w:id="11"/>
       <w:bookmarkEnd w:id="12"/>
-      <w:bookmarkEnd w:id="13"/>
     </w:p>
     <w:p>
       <w:pPr>
@@ -9989,13 +9994,13 @@
       <w:pPr>
         <w:pStyle w:val="Titolo30"/>
       </w:pPr>
-      <w:bookmarkStart w:id="14" w:name="_Toc505533205"/>
-      <w:bookmarkStart w:id="15" w:name="_Toc32580625"/>
+      <w:bookmarkStart w:id="13" w:name="_Toc505533205"/>
+      <w:bookmarkStart w:id="14" w:name="_Toc32580625"/>
       <w:r>
         <w:t>Relazioni con l’Object Design Document (ODD)</w:t>
       </w:r>
+      <w:bookmarkEnd w:id="13"/>
       <w:bookmarkEnd w:id="14"/>
-      <w:bookmarkEnd w:id="15"/>
     </w:p>
     <w:p>
       <w:pPr>
@@ -10107,13 +10112,13 @@
       <w:pPr>
         <w:pStyle w:val="Titolo20"/>
       </w:pPr>
-      <w:bookmarkStart w:id="16" w:name="_Toc505533206"/>
-      <w:bookmarkStart w:id="17" w:name="_Toc32580626"/>
+      <w:bookmarkStart w:id="15" w:name="_Toc505533206"/>
+      <w:bookmarkStart w:id="16" w:name="_Toc32580626"/>
       <w:r>
         <w:t>Panoramica del Sistema</w:t>
       </w:r>
+      <w:bookmarkEnd w:id="15"/>
       <w:bookmarkEnd w:id="16"/>
-      <w:bookmarkEnd w:id="17"/>
     </w:p>
     <w:p>
       <w:pPr>
@@ -10375,14 +10380,14 @@
       <w:pPr>
         <w:pStyle w:val="Titolo20"/>
       </w:pPr>
-      <w:bookmarkStart w:id="18" w:name="_Toc505533207"/>
-      <w:bookmarkStart w:id="19" w:name="_Toc32580627"/>
+      <w:bookmarkStart w:id="17" w:name="_Toc505533207"/>
+      <w:bookmarkStart w:id="18" w:name="_Toc32580627"/>
       <w:r>
         <w:lastRenderedPageBreak/>
         <w:t>Funzionalità da Testare</w:t>
       </w:r>
+      <w:bookmarkEnd w:id="17"/>
       <w:bookmarkEnd w:id="18"/>
-      <w:bookmarkEnd w:id="19"/>
     </w:p>
     <w:p>
       <w:pPr>
@@ -10778,7 +10783,7 @@
           <w:sz w:val="28"/>
           <w:szCs w:val="32"/>
         </w:rPr>
-        <w:t>Aggiungi Ruolo</w:t>
+        <w:t xml:space="preserve">Aggiungi </w:t>
       </w:r>
       <w:r>
         <w:rPr>
@@ -10790,17 +10795,9 @@
           <w:sz w:val="28"/>
           <w:szCs w:val="32"/>
         </w:rPr>
-        <w:t xml:space="preserve"> </w:t>
-      </w:r>
-    </w:p>
-    <w:p>
-      <w:pPr>
-        <w:pStyle w:val="Standard"/>
-        <w:numPr>
-          <w:ilvl w:val="0"/>
-          <w:numId w:val="28"/>
-        </w:numPr>
-        <w:spacing w:after="240"/>
+        <w:t>Categoria</w:t>
+      </w:r>
+      <w:r>
         <w:rPr>
           <w:rFonts w:asciiTheme="majorHAnsi" w:hAnsiTheme="majorHAnsi" w:cstheme="majorHAnsi"/>
           <w:b/>
@@ -10810,8 +10807,17 @@
           <w:sz w:val="28"/>
           <w:szCs w:val="32"/>
         </w:rPr>
-      </w:pPr>
-      <w:r>
+        <w:t xml:space="preserve"> </w:t>
+      </w:r>
+    </w:p>
+    <w:p>
+      <w:pPr>
+        <w:pStyle w:val="Standard"/>
+        <w:numPr>
+          <w:ilvl w:val="0"/>
+          <w:numId w:val="28"/>
+        </w:numPr>
+        <w:spacing w:after="240"/>
         <w:rPr>
           <w:rFonts w:asciiTheme="majorHAnsi" w:hAnsiTheme="majorHAnsi" w:cstheme="majorHAnsi"/>
           <w:b/>
@@ -10821,17 +10827,9 @@
           <w:sz w:val="28"/>
           <w:szCs w:val="32"/>
         </w:rPr>
-        <w:t>Modera Commento</w:t>
-      </w:r>
-    </w:p>
-    <w:p>
-      <w:pPr>
-        <w:pStyle w:val="Standard"/>
-        <w:numPr>
-          <w:ilvl w:val="0"/>
-          <w:numId w:val="28"/>
-        </w:numPr>
-        <w:spacing w:after="240"/>
+      </w:pPr>
+      <w:bookmarkStart w:id="19" w:name="_GoBack"/>
+      <w:r>
         <w:rPr>
           <w:rFonts w:asciiTheme="majorHAnsi" w:hAnsiTheme="majorHAnsi" w:cstheme="majorHAnsi"/>
           <w:b/>
@@ -10841,8 +10839,17 @@
           <w:sz w:val="28"/>
           <w:szCs w:val="32"/>
         </w:rPr>
-      </w:pPr>
-      <w:r>
+        <w:t>Modera Commento</w:t>
+      </w:r>
+    </w:p>
+    <w:p>
+      <w:pPr>
+        <w:pStyle w:val="Standard"/>
+        <w:numPr>
+          <w:ilvl w:val="0"/>
+          <w:numId w:val="28"/>
+        </w:numPr>
+        <w:spacing w:after="240"/>
         <w:rPr>
           <w:rFonts w:asciiTheme="majorHAnsi" w:hAnsiTheme="majorHAnsi" w:cstheme="majorHAnsi"/>
           <w:b/>
@@ -10852,9 +10859,21 @@
           <w:sz w:val="28"/>
           <w:szCs w:val="32"/>
         </w:rPr>
+      </w:pPr>
+      <w:r>
+        <w:rPr>
+          <w:rFonts w:asciiTheme="majorHAnsi" w:hAnsiTheme="majorHAnsi" w:cstheme="majorHAnsi"/>
+          <w:b/>
+          <w:bCs/>
+          <w:i/>
+          <w:iCs/>
+          <w:sz w:val="28"/>
+          <w:szCs w:val="32"/>
+        </w:rPr>
         <w:t>Elimina Ricetta Pubblica</w:t>
       </w:r>
     </w:p>
+    <w:bookmarkEnd w:id="19"/>
     <w:p>
       <w:pPr>
         <w:pStyle w:val="Standard"/>
@@ -11783,34 +11802,7 @@
           <w:szCs w:val="36"/>
         </w:rPr>
         <w:lastRenderedPageBreak/>
-        <w:t>T</w:t>
-      </w:r>
-      <w:r>
-        <w:rPr>
-          <w:b/>
-          <w:bCs/>
-          <w:sz w:val="36"/>
-          <w:szCs w:val="36"/>
-        </w:rPr>
-        <w:t>est</w:t>
-      </w:r>
-      <w:r>
-        <w:rPr>
-          <w:b/>
-          <w:bCs/>
-          <w:sz w:val="36"/>
-          <w:szCs w:val="36"/>
-        </w:rPr>
-        <w:t xml:space="preserve"> C</w:t>
-      </w:r>
-      <w:r>
-        <w:rPr>
-          <w:b/>
-          <w:bCs/>
-          <w:sz w:val="36"/>
-          <w:szCs w:val="36"/>
-        </w:rPr>
-        <w:t>ase</w:t>
+        <w:t>Test Case</w:t>
       </w:r>
       <w:bookmarkEnd w:id="38"/>
     </w:p>
@@ -28027,11 +28019,3812 @@
       </w:r>
     </w:p>
     <w:p/>
+    <w:p/>
+    <w:p/>
+    <w:p/>
+    <w:p/>
+    <w:p/>
+    <w:p/>
+    <w:p/>
+    <w:p/>
+    <w:p/>
+    <w:p/>
+    <w:p/>
+    <w:p/>
     <w:p>
       <w:pPr>
-        <w:pStyle w:val="Titolo20"/>
-      </w:pPr>
+        <w:pStyle w:val="Titolo30"/>
+      </w:pPr>
+      <w:r>
+        <w:lastRenderedPageBreak/>
+        <w:t>Aggiungi Categoria</w:t>
+      </w:r>
     </w:p>
+    <w:p/>
+    <w:tbl>
+      <w:tblPr>
+        <w:tblStyle w:val="Grigliatabella"/>
+        <w:tblW w:w="0" w:type="auto"/>
+        <w:tblInd w:w="0" w:type="dxa"/>
+        <w:tblLook w:val="04A0" w:firstRow="1" w:lastRow="0" w:firstColumn="1" w:lastColumn="0" w:noHBand="0" w:noVBand="1"/>
+      </w:tblPr>
+      <w:tblGrid>
+        <w:gridCol w:w="3397"/>
+        <w:gridCol w:w="6231"/>
+      </w:tblGrid>
+      <w:tr>
+        <w:tc>
+          <w:tcPr>
+            <w:tcW w:w="9628" w:type="dxa"/>
+            <w:gridSpan w:val="2"/>
+          </w:tcPr>
+          <w:p>
+            <w:pPr>
+              <w:pStyle w:val="Titolo2"/>
+              <w:outlineLvl w:val="1"/>
+              <w:rPr>
+                <w:b/>
+                <w:bCs/>
+                <w:color w:val="595959" w:themeColor="text1" w:themeTint="A6"/>
+                <w:sz w:val="28"/>
+                <w:szCs w:val="28"/>
+                <w:lang w:val="it-IT"/>
+              </w:rPr>
+            </w:pPr>
+            <w:r>
+              <w:rPr>
+                <w:b/>
+                <w:bCs/>
+                <w:color w:val="4472C4" w:themeColor="accent1"/>
+                <w:sz w:val="28"/>
+                <w:szCs w:val="28"/>
+                <w:lang w:val="it-IT"/>
+              </w:rPr>
+              <w:t>Parametro</w:t>
+            </w:r>
+            <w:r>
+              <w:rPr>
+                <w:b/>
+                <w:bCs/>
+                <w:sz w:val="28"/>
+                <w:szCs w:val="28"/>
+                <w:lang w:val="it-IT"/>
+              </w:rPr>
+              <w:t xml:space="preserve">: </w:t>
+            </w:r>
+            <w:r>
+              <w:rPr>
+                <w:b/>
+                <w:bCs/>
+                <w:color w:val="595959" w:themeColor="text1" w:themeTint="A6"/>
+                <w:sz w:val="28"/>
+                <w:szCs w:val="28"/>
+                <w:lang w:val="it-IT"/>
+              </w:rPr>
+              <w:t>Nome Categoria</w:t>
+            </w:r>
+          </w:p>
+          <w:p>
+            <w:pPr>
+              <w:rPr>
+                <w:lang w:val="it-IT"/>
+              </w:rPr>
+            </w:pPr>
+            <w:proofErr w:type="gramStart"/>
+            <w:r>
+              <w:rPr>
+                <w:rFonts w:asciiTheme="majorHAnsi" w:hAnsiTheme="majorHAnsi" w:cstheme="majorHAnsi"/>
+                <w:b/>
+                <w:bCs/>
+                <w:color w:val="4472C4" w:themeColor="accent1"/>
+                <w:sz w:val="28"/>
+                <w:szCs w:val="28"/>
+                <w:lang w:val="it-IT"/>
+              </w:rPr>
+              <w:t>Formato</w:t>
+            </w:r>
+            <w:r>
+              <w:rPr>
+                <w:lang w:val="it-IT"/>
+              </w:rPr>
+              <w:t xml:space="preserve">:  </w:t>
+            </w:r>
+            <w:r>
+              <w:rPr>
+                <w:rFonts w:ascii="Tahoma" w:hAnsi="Tahoma" w:cs="Tahoma"/>
+                <w:sz w:val="17"/>
+                <w:szCs w:val="17"/>
+                <w:shd w:val="clear" w:color="auto" w:fill="EDFFD6"/>
+                <w:lang w:val="it-IT"/>
+              </w:rPr>
+              <w:t>^</w:t>
+            </w:r>
+            <w:proofErr w:type="gramEnd"/>
+            <w:r>
+              <w:rPr>
+                <w:rFonts w:ascii="Tahoma" w:hAnsi="Tahoma" w:cs="Tahoma"/>
+                <w:sz w:val="17"/>
+                <w:szCs w:val="17"/>
+                <w:shd w:val="clear" w:color="auto" w:fill="EDFFD6"/>
+                <w:lang w:val="it-IT"/>
+              </w:rPr>
+              <w:t>([</w:t>
+            </w:r>
+            <w:r>
+              <w:rPr>
+                <w:rFonts w:ascii="Tahoma" w:hAnsi="Tahoma" w:cs="Tahoma"/>
+                <w:sz w:val="17"/>
+                <w:szCs w:val="17"/>
+                <w:shd w:val="clear" w:color="auto" w:fill="EDFFD6"/>
+                <w:lang w:val="it-IT"/>
+              </w:rPr>
+              <w:t>A-Za-z</w:t>
+            </w:r>
+            <w:r>
+              <w:rPr>
+                <w:rFonts w:ascii="Tahoma" w:hAnsi="Tahoma" w:cs="Tahoma"/>
+                <w:sz w:val="17"/>
+                <w:szCs w:val="17"/>
+                <w:shd w:val="clear" w:color="auto" w:fill="EDFFD6"/>
+                <w:lang w:val="it-IT"/>
+              </w:rPr>
+              <w:t>]</w:t>
+            </w:r>
+            <w:r>
+              <w:rPr>
+                <w:rFonts w:ascii="Tahoma" w:hAnsi="Tahoma" w:cs="Tahoma"/>
+                <w:sz w:val="17"/>
+                <w:szCs w:val="17"/>
+                <w:shd w:val="clear" w:color="auto" w:fill="EDFFD6"/>
+                <w:lang w:val="it-IT"/>
+              </w:rPr>
+              <w:t>{1}’?[A-Za-z]</w:t>
+            </w:r>
+            <w:r>
+              <w:rPr>
+                <w:rFonts w:ascii="Tahoma" w:hAnsi="Tahoma" w:cs="Tahoma"/>
+                <w:sz w:val="17"/>
+                <w:szCs w:val="17"/>
+                <w:shd w:val="clear" w:color="auto" w:fill="EDFFD6"/>
+                <w:lang w:val="it-IT"/>
+              </w:rPr>
+              <w:t>{</w:t>
+            </w:r>
+            <w:r>
+              <w:rPr>
+                <w:rFonts w:ascii="Tahoma" w:hAnsi="Tahoma" w:cs="Tahoma"/>
+                <w:sz w:val="17"/>
+                <w:szCs w:val="17"/>
+                <w:shd w:val="clear" w:color="auto" w:fill="EDFFD6"/>
+                <w:lang w:val="it-IT"/>
+              </w:rPr>
+              <w:t>2</w:t>
+            </w:r>
+            <w:r>
+              <w:rPr>
+                <w:rFonts w:ascii="Tahoma" w:hAnsi="Tahoma" w:cs="Tahoma"/>
+                <w:sz w:val="17"/>
+                <w:szCs w:val="17"/>
+                <w:shd w:val="clear" w:color="auto" w:fill="EDFFD6"/>
+                <w:lang w:val="it-IT"/>
+              </w:rPr>
+              <w:t>,</w:t>
+            </w:r>
+            <w:r>
+              <w:rPr>
+                <w:rFonts w:ascii="Tahoma" w:hAnsi="Tahoma" w:cs="Tahoma"/>
+                <w:sz w:val="17"/>
+                <w:szCs w:val="17"/>
+                <w:shd w:val="clear" w:color="auto" w:fill="EDFFD6"/>
+                <w:lang w:val="it-IT"/>
+              </w:rPr>
+              <w:t>20</w:t>
+            </w:r>
+            <w:r>
+              <w:rPr>
+                <w:rFonts w:ascii="Tahoma" w:hAnsi="Tahoma" w:cs="Tahoma"/>
+                <w:sz w:val="17"/>
+                <w:szCs w:val="17"/>
+                <w:shd w:val="clear" w:color="auto" w:fill="EDFFD6"/>
+                <w:lang w:val="it-IT"/>
+              </w:rPr>
+              <w:t>}</w:t>
+            </w:r>
+            <w:r>
+              <w:rPr>
+                <w:rFonts w:ascii="Tahoma" w:hAnsi="Tahoma" w:cs="Tahoma"/>
+                <w:sz w:val="17"/>
+                <w:szCs w:val="17"/>
+                <w:shd w:val="clear" w:color="auto" w:fill="EDFFD6"/>
+                <w:lang w:val="it-IT"/>
+              </w:rPr>
+              <w:t xml:space="preserve">\s? </w:t>
+            </w:r>
+            <w:r>
+              <w:rPr>
+                <w:rFonts w:ascii="Tahoma" w:hAnsi="Tahoma" w:cs="Tahoma"/>
+                <w:sz w:val="17"/>
+                <w:szCs w:val="17"/>
+                <w:shd w:val="clear" w:color="auto" w:fill="EDFFD6"/>
+                <w:lang w:val="it-IT"/>
+              </w:rPr>
+              <w:t>[A-Za-</w:t>
+            </w:r>
+            <w:proofErr w:type="gramStart"/>
+            <w:r>
+              <w:rPr>
+                <w:rFonts w:ascii="Tahoma" w:hAnsi="Tahoma" w:cs="Tahoma"/>
+                <w:sz w:val="17"/>
+                <w:szCs w:val="17"/>
+                <w:shd w:val="clear" w:color="auto" w:fill="EDFFD6"/>
+                <w:lang w:val="it-IT"/>
+              </w:rPr>
+              <w:t>z]</w:t>
+            </w:r>
+            <w:r>
+              <w:rPr>
+                <w:rFonts w:ascii="Tahoma" w:hAnsi="Tahoma" w:cs="Tahoma"/>
+                <w:sz w:val="17"/>
+                <w:szCs w:val="17"/>
+                <w:shd w:val="clear" w:color="auto" w:fill="EDFFD6"/>
+                <w:lang w:val="it-IT"/>
+              </w:rPr>
+              <w:t>{</w:t>
+            </w:r>
+            <w:proofErr w:type="gramEnd"/>
+            <w:r>
+              <w:rPr>
+                <w:rFonts w:ascii="Tahoma" w:hAnsi="Tahoma" w:cs="Tahoma"/>
+                <w:sz w:val="17"/>
+                <w:szCs w:val="17"/>
+                <w:shd w:val="clear" w:color="auto" w:fill="EDFFD6"/>
+                <w:lang w:val="it-IT"/>
+              </w:rPr>
+              <w:t>2</w:t>
+            </w:r>
+            <w:r>
+              <w:rPr>
+                <w:rFonts w:ascii="Tahoma" w:hAnsi="Tahoma" w:cs="Tahoma"/>
+                <w:sz w:val="17"/>
+                <w:szCs w:val="17"/>
+                <w:shd w:val="clear" w:color="auto" w:fill="EDFFD6"/>
+                <w:lang w:val="it-IT"/>
+              </w:rPr>
+              <w:t>,</w:t>
+            </w:r>
+            <w:r>
+              <w:rPr>
+                <w:rFonts w:ascii="Tahoma" w:hAnsi="Tahoma" w:cs="Tahoma"/>
+                <w:sz w:val="17"/>
+                <w:szCs w:val="17"/>
+                <w:shd w:val="clear" w:color="auto" w:fill="EDFFD6"/>
+                <w:lang w:val="it-IT"/>
+              </w:rPr>
+              <w:t>20</w:t>
+            </w:r>
+            <w:r>
+              <w:rPr>
+                <w:rFonts w:ascii="Tahoma" w:hAnsi="Tahoma" w:cs="Tahoma"/>
+                <w:sz w:val="17"/>
+                <w:szCs w:val="17"/>
+                <w:shd w:val="clear" w:color="auto" w:fill="EDFFD6"/>
+                <w:lang w:val="it-IT"/>
+              </w:rPr>
+              <w:t>})$</w:t>
+            </w:r>
+          </w:p>
+        </w:tc>
+      </w:tr>
+      <w:tr>
+        <w:tc>
+          <w:tcPr>
+            <w:tcW w:w="3397" w:type="dxa"/>
+          </w:tcPr>
+          <w:p>
+            <w:pPr>
+              <w:pStyle w:val="Titolo2"/>
+              <w:outlineLvl w:val="1"/>
+              <w:rPr>
+                <w:b/>
+                <w:bCs/>
+                <w:color w:val="3B3838" w:themeColor="background2" w:themeShade="40"/>
+                <w:sz w:val="28"/>
+                <w:szCs w:val="28"/>
+              </w:rPr>
+            </w:pPr>
+            <w:proofErr w:type="spellStart"/>
+            <w:proofErr w:type="gramStart"/>
+            <w:r>
+              <w:rPr>
+                <w:b/>
+                <w:bCs/>
+                <w:color w:val="3B3838" w:themeColor="background2" w:themeShade="40"/>
+                <w:sz w:val="28"/>
+                <w:szCs w:val="28"/>
+              </w:rPr>
+              <w:t>Formato</w:t>
+            </w:r>
+            <w:proofErr w:type="spellEnd"/>
+            <w:r>
+              <w:rPr>
+                <w:b/>
+                <w:bCs/>
+                <w:color w:val="3B3838" w:themeColor="background2" w:themeShade="40"/>
+                <w:sz w:val="28"/>
+                <w:szCs w:val="28"/>
+              </w:rPr>
+              <w:t>[</w:t>
+            </w:r>
+            <w:proofErr w:type="gramEnd"/>
+            <w:r>
+              <w:rPr>
+                <w:b/>
+                <w:bCs/>
+                <w:color w:val="3B3838" w:themeColor="background2" w:themeShade="40"/>
+                <w:sz w:val="28"/>
+                <w:szCs w:val="28"/>
+              </w:rPr>
+              <w:t>NC</w:t>
+            </w:r>
+            <w:r>
+              <w:rPr>
+                <w:b/>
+                <w:bCs/>
+                <w:color w:val="3B3838" w:themeColor="background2" w:themeShade="40"/>
+                <w:sz w:val="28"/>
+                <w:szCs w:val="28"/>
+              </w:rPr>
+              <w:t>]</w:t>
+            </w:r>
+            <w:r>
+              <w:rPr>
+                <w:b/>
+                <w:bCs/>
+                <w:color w:val="3B3838" w:themeColor="background2" w:themeShade="40"/>
+                <w:sz w:val="28"/>
+                <w:szCs w:val="28"/>
+              </w:rPr>
+              <w:t xml:space="preserve"> </w:t>
+            </w:r>
+          </w:p>
+        </w:tc>
+        <w:tc>
+          <w:tcPr>
+            <w:tcW w:w="6231" w:type="dxa"/>
+          </w:tcPr>
+          <w:p>
+            <w:pPr>
+              <w:pStyle w:val="Titolo2"/>
+              <w:numPr>
+                <w:ilvl w:val="0"/>
+                <w:numId w:val="32"/>
+              </w:numPr>
+              <w:spacing w:line="240" w:lineRule="auto"/>
+              <w:outlineLvl w:val="1"/>
+              <w:rPr>
+                <w:rFonts w:cstheme="majorHAnsi"/>
+                <w:b/>
+                <w:bCs/>
+                <w:color w:val="767171" w:themeColor="background2" w:themeShade="80"/>
+                <w:sz w:val="28"/>
+                <w:szCs w:val="28"/>
+              </w:rPr>
+            </w:pPr>
+            <w:proofErr w:type="spellStart"/>
+            <w:r>
+              <w:rPr>
+                <w:rFonts w:cstheme="majorHAnsi"/>
+                <w:b/>
+                <w:bCs/>
+                <w:color w:val="767171" w:themeColor="background2" w:themeShade="80"/>
+                <w:sz w:val="28"/>
+                <w:szCs w:val="28"/>
+              </w:rPr>
+              <w:t>Rispettato</w:t>
+            </w:r>
+            <w:proofErr w:type="spellEnd"/>
+            <w:r>
+              <w:rPr>
+                <w:rFonts w:cstheme="majorHAnsi"/>
+                <w:b/>
+                <w:bCs/>
+                <w:color w:val="767171" w:themeColor="background2" w:themeShade="80"/>
+                <w:sz w:val="28"/>
+                <w:szCs w:val="28"/>
+              </w:rPr>
+              <w:t xml:space="preserve"> </w:t>
+            </w:r>
+            <w:r>
+              <w:rPr>
+                <w:rFonts w:cstheme="majorHAnsi"/>
+                <w:b/>
+                <w:bCs/>
+                <w:color w:val="767171" w:themeColor="background2" w:themeShade="80"/>
+                <w:sz w:val="28"/>
+                <w:szCs w:val="28"/>
+              </w:rPr>
+              <w:t xml:space="preserve">[ </w:t>
+            </w:r>
+            <w:r>
+              <w:rPr>
+                <w:rFonts w:cstheme="majorHAnsi"/>
+                <w:b/>
+                <w:bCs/>
+                <w:color w:val="000000" w:themeColor="text1" w:themeShade="80"/>
+                <w:sz w:val="28"/>
+                <w:szCs w:val="28"/>
+              </w:rPr>
+              <w:t>Property</w:t>
+            </w:r>
+            <w:r>
+              <w:rPr>
+                <w:rFonts w:cstheme="majorHAnsi"/>
+                <w:b/>
+                <w:bCs/>
+                <w:color w:val="767171" w:themeColor="background2" w:themeShade="80"/>
+                <w:sz w:val="28"/>
+                <w:szCs w:val="28"/>
+              </w:rPr>
+              <w:t xml:space="preserve">: </w:t>
+            </w:r>
+            <w:proofErr w:type="spellStart"/>
+            <w:proofErr w:type="gramStart"/>
+            <w:r>
+              <w:rPr>
+                <w:rFonts w:cstheme="majorHAnsi"/>
+                <w:b/>
+                <w:bCs/>
+                <w:i/>
+                <w:iCs/>
+                <w:color w:val="767171" w:themeColor="background2" w:themeShade="80"/>
+                <w:sz w:val="28"/>
+                <w:szCs w:val="28"/>
+              </w:rPr>
+              <w:t>Formato</w:t>
+            </w:r>
+            <w:r>
+              <w:rPr>
+                <w:rFonts w:cstheme="majorHAnsi"/>
+                <w:b/>
+                <w:bCs/>
+                <w:i/>
+                <w:iCs/>
+                <w:color w:val="767171" w:themeColor="background2" w:themeShade="80"/>
+                <w:sz w:val="28"/>
+                <w:szCs w:val="28"/>
+              </w:rPr>
+              <w:t>Nome</w:t>
+            </w:r>
+            <w:r>
+              <w:rPr>
+                <w:rFonts w:cstheme="majorHAnsi"/>
+                <w:b/>
+                <w:bCs/>
+                <w:i/>
+                <w:iCs/>
+                <w:color w:val="767171" w:themeColor="background2" w:themeShade="80"/>
+                <w:sz w:val="28"/>
+                <w:szCs w:val="28"/>
+              </w:rPr>
+              <w:t>Ok</w:t>
+            </w:r>
+            <w:proofErr w:type="spellEnd"/>
+            <w:r>
+              <w:rPr>
+                <w:rFonts w:cstheme="majorHAnsi"/>
+                <w:b/>
+                <w:bCs/>
+                <w:i/>
+                <w:iCs/>
+                <w:color w:val="767171" w:themeColor="background2" w:themeShade="80"/>
+                <w:sz w:val="28"/>
+                <w:szCs w:val="28"/>
+              </w:rPr>
+              <w:t xml:space="preserve"> </w:t>
+            </w:r>
+            <w:r>
+              <w:rPr>
+                <w:rFonts w:cstheme="majorHAnsi"/>
+                <w:b/>
+                <w:bCs/>
+                <w:color w:val="767171" w:themeColor="background2" w:themeShade="80"/>
+                <w:sz w:val="28"/>
+                <w:szCs w:val="28"/>
+              </w:rPr>
+              <w:t>]</w:t>
+            </w:r>
+            <w:proofErr w:type="gramEnd"/>
+          </w:p>
+          <w:p>
+            <w:pPr>
+              <w:pStyle w:val="Titolo2"/>
+              <w:ind w:left="720"/>
+              <w:outlineLvl w:val="1"/>
+              <w:rPr>
+                <w:rFonts w:cstheme="majorHAnsi"/>
+                <w:b/>
+                <w:bCs/>
+                <w:color w:val="767171" w:themeColor="background2" w:themeShade="80"/>
+                <w:sz w:val="28"/>
+                <w:szCs w:val="28"/>
+                <w:lang w:val="it-IT"/>
+              </w:rPr>
+            </w:pPr>
+            <w:r>
+              <w:rPr>
+                <w:rFonts w:cstheme="majorHAnsi"/>
+                <w:b/>
+                <w:bCs/>
+                <w:color w:val="767171" w:themeColor="background2" w:themeShade="80"/>
+                <w:sz w:val="28"/>
+                <w:szCs w:val="28"/>
+                <w:lang w:val="it-IT"/>
+              </w:rPr>
+              <w:t>[</w:t>
+            </w:r>
+            <w:proofErr w:type="spellStart"/>
+            <w:r>
+              <w:rPr>
+                <w:rFonts w:cstheme="majorHAnsi"/>
+                <w:b/>
+                <w:bCs/>
+                <w:color w:val="000000" w:themeColor="text1"/>
+                <w:sz w:val="28"/>
+                <w:szCs w:val="28"/>
+                <w:lang w:val="it-IT"/>
+              </w:rPr>
+              <w:t>If</w:t>
+            </w:r>
+            <w:proofErr w:type="spellEnd"/>
+            <w:r>
+              <w:rPr>
+                <w:rFonts w:cstheme="majorHAnsi"/>
+                <w:b/>
+                <w:bCs/>
+                <w:color w:val="767171" w:themeColor="background2" w:themeShade="80"/>
+                <w:sz w:val="28"/>
+                <w:szCs w:val="28"/>
+                <w:lang w:val="it-IT"/>
+              </w:rPr>
+              <w:t xml:space="preserve">: </w:t>
+            </w:r>
+            <w:proofErr w:type="spellStart"/>
+            <w:r>
+              <w:rPr>
+                <w:rFonts w:cstheme="majorHAnsi"/>
+                <w:b/>
+                <w:bCs/>
+                <w:color w:val="767171" w:themeColor="background2" w:themeShade="80"/>
+                <w:sz w:val="28"/>
+                <w:szCs w:val="28"/>
+                <w:lang w:val="it-IT"/>
+              </w:rPr>
+              <w:t>Formato</w:t>
+            </w:r>
+            <w:r>
+              <w:rPr>
+                <w:rFonts w:cstheme="majorHAnsi"/>
+                <w:b/>
+                <w:bCs/>
+                <w:color w:val="767171" w:themeColor="background2" w:themeShade="80"/>
+                <w:sz w:val="28"/>
+                <w:szCs w:val="28"/>
+                <w:lang w:val="it-IT"/>
+              </w:rPr>
+              <w:t>T</w:t>
+            </w:r>
+            <w:r>
+              <w:rPr>
+                <w:rFonts w:cstheme="majorHAnsi"/>
+                <w:b/>
+                <w:bCs/>
+                <w:color w:val="767171" w:themeColor="background2" w:themeShade="80"/>
+                <w:sz w:val="28"/>
+                <w:szCs w:val="28"/>
+                <w:lang w:val="it-IT"/>
+              </w:rPr>
+              <w:t>Dscrizione</w:t>
+            </w:r>
+            <w:r>
+              <w:rPr>
+                <w:rFonts w:cstheme="majorHAnsi"/>
+                <w:b/>
+                <w:bCs/>
+                <w:color w:val="767171" w:themeColor="background2" w:themeShade="80"/>
+                <w:sz w:val="28"/>
+                <w:szCs w:val="28"/>
+                <w:lang w:val="it-IT"/>
+              </w:rPr>
+              <w:t>OK</w:t>
+            </w:r>
+            <w:proofErr w:type="spellEnd"/>
+            <w:r>
+              <w:rPr>
+                <w:rFonts w:cstheme="majorHAnsi"/>
+                <w:b/>
+                <w:bCs/>
+                <w:color w:val="767171" w:themeColor="background2" w:themeShade="80"/>
+                <w:sz w:val="28"/>
+                <w:szCs w:val="28"/>
+                <w:lang w:val="it-IT"/>
+              </w:rPr>
+              <w:t>]</w:t>
+            </w:r>
+          </w:p>
+          <w:p>
+            <w:pPr>
+              <w:pStyle w:val="Titolo2"/>
+              <w:numPr>
+                <w:ilvl w:val="0"/>
+                <w:numId w:val="32"/>
+              </w:numPr>
+              <w:spacing w:line="240" w:lineRule="auto"/>
+              <w:outlineLvl w:val="1"/>
+              <w:rPr>
+                <w:b/>
+                <w:bCs/>
+                <w:color w:val="767171" w:themeColor="background2" w:themeShade="80"/>
+                <w:sz w:val="28"/>
+                <w:szCs w:val="28"/>
+              </w:rPr>
+            </w:pPr>
+            <w:r>
+              <w:rPr>
+                <w:rFonts w:cstheme="majorHAnsi"/>
+                <w:b/>
+                <w:bCs/>
+                <w:color w:val="767171" w:themeColor="background2" w:themeShade="80"/>
+                <w:sz w:val="28"/>
+                <w:szCs w:val="28"/>
+              </w:rPr>
+              <w:t>No</w:t>
+            </w:r>
+            <w:r>
+              <w:rPr>
+                <w:rFonts w:cstheme="majorHAnsi"/>
+                <w:b/>
+                <w:bCs/>
+                <w:color w:val="767171" w:themeColor="background2" w:themeShade="80"/>
+                <w:sz w:val="28"/>
+                <w:szCs w:val="28"/>
+              </w:rPr>
+              <w:t xml:space="preserve">n </w:t>
+            </w:r>
+            <w:proofErr w:type="spellStart"/>
+            <w:r>
+              <w:rPr>
+                <w:rFonts w:cstheme="majorHAnsi"/>
+                <w:b/>
+                <w:bCs/>
+                <w:color w:val="767171" w:themeColor="background2" w:themeShade="80"/>
+                <w:sz w:val="28"/>
+                <w:szCs w:val="28"/>
+              </w:rPr>
+              <w:t>Rispettato</w:t>
+            </w:r>
+            <w:proofErr w:type="spellEnd"/>
+            <w:r>
+              <w:rPr>
+                <w:rFonts w:cstheme="majorHAnsi"/>
+                <w:b/>
+                <w:bCs/>
+                <w:color w:val="767171" w:themeColor="background2" w:themeShade="80"/>
+                <w:sz w:val="28"/>
+                <w:szCs w:val="28"/>
+              </w:rPr>
+              <w:t xml:space="preserve"> [ </w:t>
+            </w:r>
+            <w:proofErr w:type="gramStart"/>
+            <w:r>
+              <w:rPr>
+                <w:rFonts w:cstheme="majorHAnsi"/>
+                <w:b/>
+                <w:bCs/>
+                <w:i/>
+                <w:iCs/>
+                <w:color w:val="767171" w:themeColor="background2" w:themeShade="80"/>
+                <w:sz w:val="28"/>
+                <w:szCs w:val="28"/>
+              </w:rPr>
+              <w:t>Error</w:t>
+            </w:r>
+            <w:r>
+              <w:rPr>
+                <w:rFonts w:cstheme="majorHAnsi"/>
+                <w:b/>
+                <w:bCs/>
+                <w:color w:val="767171" w:themeColor="background2" w:themeShade="80"/>
+                <w:sz w:val="28"/>
+                <w:szCs w:val="28"/>
+              </w:rPr>
+              <w:t xml:space="preserve"> ]</w:t>
+            </w:r>
+            <w:proofErr w:type="gramEnd"/>
+          </w:p>
+        </w:tc>
+      </w:tr>
+    </w:tbl>
+    <w:p/>
+    <w:p/>
+    <w:tbl>
+      <w:tblPr>
+        <w:tblStyle w:val="Grigliatabella"/>
+        <w:tblW w:w="0" w:type="auto"/>
+        <w:tblInd w:w="0" w:type="dxa"/>
+        <w:tblLook w:val="04A0" w:firstRow="1" w:lastRow="0" w:firstColumn="1" w:lastColumn="0" w:noHBand="0" w:noVBand="1"/>
+      </w:tblPr>
+      <w:tblGrid>
+        <w:gridCol w:w="2122"/>
+        <w:gridCol w:w="7506"/>
+      </w:tblGrid>
+      <w:tr>
+        <w:tc>
+          <w:tcPr>
+            <w:tcW w:w="9628" w:type="dxa"/>
+            <w:gridSpan w:val="2"/>
+          </w:tcPr>
+          <w:p>
+            <w:pPr>
+              <w:pStyle w:val="Titolo2"/>
+              <w:outlineLvl w:val="1"/>
+              <w:rPr>
+                <w:i/>
+                <w:iCs/>
+                <w:sz w:val="28"/>
+                <w:szCs w:val="28"/>
+                <w:lang w:val="it-IT"/>
+              </w:rPr>
+            </w:pPr>
+            <w:r>
+              <w:rPr>
+                <w:b/>
+                <w:bCs/>
+                <w:color w:val="4472C4" w:themeColor="accent1"/>
+                <w:sz w:val="28"/>
+                <w:szCs w:val="28"/>
+                <w:lang w:val="it-IT"/>
+              </w:rPr>
+              <w:t>Parametro</w:t>
+            </w:r>
+            <w:r>
+              <w:rPr>
+                <w:b/>
+                <w:bCs/>
+                <w:sz w:val="28"/>
+                <w:szCs w:val="28"/>
+                <w:lang w:val="it-IT"/>
+              </w:rPr>
+              <w:t xml:space="preserve">: </w:t>
+            </w:r>
+            <w:r>
+              <w:rPr>
+                <w:b/>
+                <w:bCs/>
+                <w:color w:val="595959" w:themeColor="text1" w:themeTint="A6"/>
+                <w:sz w:val="28"/>
+                <w:szCs w:val="28"/>
+                <w:lang w:val="it-IT"/>
+              </w:rPr>
+              <w:t xml:space="preserve">Descrizione </w:t>
+            </w:r>
+            <w:proofErr w:type="spellStart"/>
+            <w:r>
+              <w:rPr>
+                <w:b/>
+                <w:bCs/>
+                <w:color w:val="595959" w:themeColor="text1" w:themeTint="A6"/>
+                <w:sz w:val="28"/>
+                <w:szCs w:val="28"/>
+                <w:lang w:val="it-IT"/>
+              </w:rPr>
+              <w:t>Categora</w:t>
+            </w:r>
+            <w:proofErr w:type="spellEnd"/>
+          </w:p>
+          <w:p>
+            <w:pPr>
+              <w:pStyle w:val="m-7146153884461090373gmail-"/>
+              <w:shd w:val="clear" w:color="auto" w:fill="FFFFFF"/>
+              <w:spacing w:before="0" w:beforeAutospacing="0" w:after="0" w:afterAutospacing="0" w:line="390" w:lineRule="atLeast"/>
+              <w:textAlignment w:val="baseline"/>
+              <w:rPr>
+                <w:rFonts w:ascii="Arial" w:hAnsi="Arial" w:cs="Arial"/>
+                <w:color w:val="888888"/>
+                <w:sz w:val="21"/>
+                <w:szCs w:val="21"/>
+                <w:lang w:val="it-IT"/>
+              </w:rPr>
+            </w:pPr>
+            <w:proofErr w:type="gramStart"/>
+            <w:r>
+              <w:rPr>
+                <w:rFonts w:asciiTheme="majorHAnsi" w:hAnsiTheme="majorHAnsi" w:cstheme="majorHAnsi"/>
+                <w:b/>
+                <w:bCs/>
+                <w:color w:val="4472C4" w:themeColor="accent1"/>
+                <w:sz w:val="28"/>
+                <w:szCs w:val="28"/>
+                <w:lang w:val="it-IT"/>
+              </w:rPr>
+              <w:t>Formato</w:t>
+            </w:r>
+            <w:r>
+              <w:rPr>
+                <w:lang w:val="it-IT"/>
+              </w:rPr>
+              <w:t xml:space="preserve">:  </w:t>
+            </w:r>
+            <w:r>
+              <w:rPr>
+                <w:rFonts w:ascii="Tahoma" w:hAnsi="Tahoma" w:cs="Tahoma"/>
+                <w:color w:val="000000"/>
+                <w:sz w:val="17"/>
+                <w:szCs w:val="17"/>
+                <w:shd w:val="clear" w:color="auto" w:fill="EDFFD6"/>
+                <w:lang w:val="it-IT"/>
+              </w:rPr>
+              <w:t>^</w:t>
+            </w:r>
+            <w:proofErr w:type="gramEnd"/>
+            <w:r>
+              <w:rPr>
+                <w:rFonts w:ascii="Tahoma" w:hAnsi="Tahoma" w:cs="Tahoma"/>
+                <w:color w:val="000000"/>
+                <w:sz w:val="17"/>
+                <w:szCs w:val="17"/>
+                <w:shd w:val="clear" w:color="auto" w:fill="EDFFD6"/>
+                <w:lang w:val="it-IT"/>
+              </w:rPr>
+              <w:t>[A-ZA-z0-9\?\!\#@</w:t>
+            </w:r>
+            <w:proofErr w:type="spellStart"/>
+            <w:r>
+              <w:rPr>
+                <w:rFonts w:ascii="Tahoma" w:hAnsi="Tahoma" w:cs="Tahoma"/>
+                <w:color w:val="000000"/>
+                <w:sz w:val="17"/>
+                <w:szCs w:val="17"/>
+                <w:shd w:val="clear" w:color="auto" w:fill="EDFFD6"/>
+                <w:lang w:val="it-IT"/>
+              </w:rPr>
+              <w:t>òàèìù</w:t>
+            </w:r>
+            <w:proofErr w:type="spellEnd"/>
+            <w:r>
+              <w:rPr>
+                <w:rFonts w:ascii="Tahoma" w:hAnsi="Tahoma" w:cs="Tahoma"/>
+                <w:color w:val="000000"/>
+                <w:sz w:val="17"/>
+                <w:szCs w:val="17"/>
+                <w:shd w:val="clear" w:color="auto" w:fill="EDFFD6"/>
+                <w:lang w:val="it-IT"/>
+              </w:rPr>
+              <w:t>\s\t\n-\+\*:]</w:t>
+            </w:r>
+          </w:p>
+        </w:tc>
+      </w:tr>
+      <w:tr>
+        <w:tc>
+          <w:tcPr>
+            <w:tcW w:w="2122" w:type="dxa"/>
+          </w:tcPr>
+          <w:p>
+            <w:pPr>
+              <w:pStyle w:val="Titolo2"/>
+              <w:outlineLvl w:val="1"/>
+              <w:rPr>
+                <w:b/>
+                <w:bCs/>
+                <w:color w:val="3B3838" w:themeColor="background2" w:themeShade="40"/>
+                <w:sz w:val="28"/>
+                <w:szCs w:val="28"/>
+              </w:rPr>
+            </w:pPr>
+            <w:proofErr w:type="spellStart"/>
+            <w:proofErr w:type="gramStart"/>
+            <w:r>
+              <w:rPr>
+                <w:b/>
+                <w:bCs/>
+                <w:color w:val="3B3838" w:themeColor="background2" w:themeShade="40"/>
+                <w:sz w:val="28"/>
+                <w:szCs w:val="28"/>
+              </w:rPr>
+              <w:t>Formato</w:t>
+            </w:r>
+            <w:proofErr w:type="spellEnd"/>
+            <w:r>
+              <w:rPr>
+                <w:b/>
+                <w:bCs/>
+                <w:color w:val="3B3838" w:themeColor="background2" w:themeShade="40"/>
+                <w:sz w:val="28"/>
+                <w:szCs w:val="28"/>
+              </w:rPr>
+              <w:t>[</w:t>
+            </w:r>
+            <w:proofErr w:type="gramEnd"/>
+            <w:r>
+              <w:rPr>
+                <w:b/>
+                <w:bCs/>
+                <w:color w:val="3B3838" w:themeColor="background2" w:themeShade="40"/>
+                <w:sz w:val="28"/>
+                <w:szCs w:val="28"/>
+              </w:rPr>
+              <w:t>DC]</w:t>
+            </w:r>
+            <w:r>
+              <w:rPr>
+                <w:b/>
+                <w:bCs/>
+                <w:color w:val="3B3838" w:themeColor="background2" w:themeShade="40"/>
+                <w:sz w:val="28"/>
+                <w:szCs w:val="28"/>
+              </w:rPr>
+              <w:t xml:space="preserve"> </w:t>
+            </w:r>
+          </w:p>
+        </w:tc>
+        <w:tc>
+          <w:tcPr>
+            <w:tcW w:w="7506" w:type="dxa"/>
+          </w:tcPr>
+          <w:p>
+            <w:pPr>
+              <w:pStyle w:val="Titolo2"/>
+              <w:numPr>
+                <w:ilvl w:val="0"/>
+                <w:numId w:val="32"/>
+              </w:numPr>
+              <w:spacing w:line="240" w:lineRule="auto"/>
+              <w:outlineLvl w:val="1"/>
+              <w:rPr>
+                <w:rFonts w:cstheme="majorHAnsi"/>
+                <w:b/>
+                <w:bCs/>
+                <w:color w:val="767171" w:themeColor="background2" w:themeShade="80"/>
+                <w:sz w:val="28"/>
+                <w:szCs w:val="28"/>
+              </w:rPr>
+            </w:pPr>
+            <w:proofErr w:type="spellStart"/>
+            <w:r>
+              <w:rPr>
+                <w:rFonts w:cstheme="majorHAnsi"/>
+                <w:b/>
+                <w:bCs/>
+                <w:color w:val="767171" w:themeColor="background2" w:themeShade="80"/>
+                <w:sz w:val="28"/>
+                <w:szCs w:val="28"/>
+              </w:rPr>
+              <w:t>Rispettato</w:t>
+            </w:r>
+            <w:proofErr w:type="spellEnd"/>
+            <w:r>
+              <w:rPr>
+                <w:rFonts w:cstheme="majorHAnsi"/>
+                <w:b/>
+                <w:bCs/>
+                <w:color w:val="767171" w:themeColor="background2" w:themeShade="80"/>
+                <w:sz w:val="28"/>
+                <w:szCs w:val="28"/>
+              </w:rPr>
+              <w:t xml:space="preserve"> </w:t>
+            </w:r>
+            <w:r>
+              <w:rPr>
+                <w:rFonts w:cstheme="majorHAnsi"/>
+                <w:b/>
+                <w:bCs/>
+                <w:color w:val="767171" w:themeColor="background2" w:themeShade="80"/>
+                <w:sz w:val="28"/>
+                <w:szCs w:val="28"/>
+              </w:rPr>
+              <w:t xml:space="preserve">[ </w:t>
+            </w:r>
+            <w:r>
+              <w:rPr>
+                <w:rFonts w:cstheme="majorHAnsi"/>
+                <w:b/>
+                <w:bCs/>
+                <w:color w:val="000000" w:themeColor="text1" w:themeShade="80"/>
+                <w:sz w:val="28"/>
+                <w:szCs w:val="28"/>
+              </w:rPr>
+              <w:t>Property</w:t>
+            </w:r>
+            <w:r>
+              <w:rPr>
+                <w:rFonts w:cstheme="majorHAnsi"/>
+                <w:b/>
+                <w:bCs/>
+                <w:color w:val="767171" w:themeColor="background2" w:themeShade="80"/>
+                <w:sz w:val="28"/>
+                <w:szCs w:val="28"/>
+              </w:rPr>
+              <w:t xml:space="preserve">: </w:t>
+            </w:r>
+            <w:proofErr w:type="spellStart"/>
+            <w:proofErr w:type="gramStart"/>
+            <w:r>
+              <w:rPr>
+                <w:rFonts w:cstheme="majorHAnsi"/>
+                <w:b/>
+                <w:bCs/>
+                <w:i/>
+                <w:iCs/>
+                <w:color w:val="767171" w:themeColor="background2" w:themeShade="80"/>
+                <w:sz w:val="28"/>
+                <w:szCs w:val="28"/>
+              </w:rPr>
+              <w:t>FormatoDescrizioneOk</w:t>
+            </w:r>
+            <w:proofErr w:type="spellEnd"/>
+            <w:r>
+              <w:rPr>
+                <w:rFonts w:cstheme="majorHAnsi"/>
+                <w:b/>
+                <w:bCs/>
+                <w:i/>
+                <w:iCs/>
+                <w:color w:val="767171" w:themeColor="background2" w:themeShade="80"/>
+                <w:sz w:val="28"/>
+                <w:szCs w:val="28"/>
+              </w:rPr>
+              <w:t xml:space="preserve"> </w:t>
+            </w:r>
+            <w:r>
+              <w:rPr>
+                <w:rFonts w:cstheme="majorHAnsi"/>
+                <w:b/>
+                <w:bCs/>
+                <w:color w:val="767171" w:themeColor="background2" w:themeShade="80"/>
+                <w:sz w:val="28"/>
+                <w:szCs w:val="28"/>
+              </w:rPr>
+              <w:t>]</w:t>
+            </w:r>
+            <w:proofErr w:type="gramEnd"/>
+          </w:p>
+          <w:p>
+            <w:pPr>
+              <w:pStyle w:val="Titolo2"/>
+              <w:ind w:left="720"/>
+              <w:outlineLvl w:val="1"/>
+              <w:rPr>
+                <w:rFonts w:cstheme="majorHAnsi"/>
+                <w:b/>
+                <w:bCs/>
+                <w:color w:val="767171" w:themeColor="background2" w:themeShade="80"/>
+                <w:sz w:val="28"/>
+                <w:szCs w:val="28"/>
+                <w:lang w:val="it-IT"/>
+              </w:rPr>
+            </w:pPr>
+            <w:r>
+              <w:rPr>
+                <w:rFonts w:cstheme="majorHAnsi"/>
+                <w:b/>
+                <w:bCs/>
+                <w:color w:val="767171" w:themeColor="background2" w:themeShade="80"/>
+                <w:sz w:val="28"/>
+                <w:szCs w:val="28"/>
+                <w:lang w:val="it-IT"/>
+              </w:rPr>
+              <w:t>[</w:t>
+            </w:r>
+            <w:proofErr w:type="spellStart"/>
+            <w:r>
+              <w:rPr>
+                <w:rFonts w:cstheme="majorHAnsi"/>
+                <w:b/>
+                <w:bCs/>
+                <w:color w:val="000000" w:themeColor="text1"/>
+                <w:sz w:val="28"/>
+                <w:szCs w:val="28"/>
+                <w:lang w:val="it-IT"/>
+              </w:rPr>
+              <w:t>If</w:t>
+            </w:r>
+            <w:proofErr w:type="spellEnd"/>
+            <w:r>
+              <w:rPr>
+                <w:rFonts w:cstheme="majorHAnsi"/>
+                <w:b/>
+                <w:bCs/>
+                <w:color w:val="767171" w:themeColor="background2" w:themeShade="80"/>
+                <w:sz w:val="28"/>
+                <w:szCs w:val="28"/>
+                <w:lang w:val="it-IT"/>
+              </w:rPr>
+              <w:t xml:space="preserve">: </w:t>
+            </w:r>
+            <w:proofErr w:type="spellStart"/>
+            <w:r>
+              <w:rPr>
+                <w:rFonts w:cstheme="majorHAnsi"/>
+                <w:b/>
+                <w:bCs/>
+                <w:color w:val="767171" w:themeColor="background2" w:themeShade="80"/>
+                <w:sz w:val="28"/>
+                <w:szCs w:val="28"/>
+                <w:lang w:val="it-IT"/>
+              </w:rPr>
+              <w:t>Formato</w:t>
+            </w:r>
+            <w:r>
+              <w:rPr>
+                <w:rFonts w:cstheme="majorHAnsi"/>
+                <w:b/>
+                <w:bCs/>
+                <w:color w:val="767171" w:themeColor="background2" w:themeShade="80"/>
+                <w:sz w:val="28"/>
+                <w:szCs w:val="28"/>
+                <w:lang w:val="it-IT"/>
+              </w:rPr>
+              <w:t>Nome</w:t>
+            </w:r>
+            <w:r>
+              <w:rPr>
+                <w:rFonts w:cstheme="majorHAnsi"/>
+                <w:b/>
+                <w:bCs/>
+                <w:color w:val="767171" w:themeColor="background2" w:themeShade="80"/>
+                <w:sz w:val="28"/>
+                <w:szCs w:val="28"/>
+                <w:lang w:val="it-IT"/>
+              </w:rPr>
+              <w:t>OK</w:t>
+            </w:r>
+            <w:proofErr w:type="spellEnd"/>
+            <w:r>
+              <w:rPr>
+                <w:rFonts w:cstheme="majorHAnsi"/>
+                <w:b/>
+                <w:bCs/>
+                <w:color w:val="767171" w:themeColor="background2" w:themeShade="80"/>
+                <w:sz w:val="28"/>
+                <w:szCs w:val="28"/>
+                <w:lang w:val="it-IT"/>
+              </w:rPr>
+              <w:t>]</w:t>
+            </w:r>
+          </w:p>
+          <w:p>
+            <w:pPr>
+              <w:pStyle w:val="Titolo2"/>
+              <w:numPr>
+                <w:ilvl w:val="0"/>
+                <w:numId w:val="32"/>
+              </w:numPr>
+              <w:spacing w:line="240" w:lineRule="auto"/>
+              <w:outlineLvl w:val="1"/>
+              <w:rPr>
+                <w:b/>
+                <w:bCs/>
+                <w:color w:val="767171" w:themeColor="background2" w:themeShade="80"/>
+                <w:sz w:val="28"/>
+                <w:szCs w:val="28"/>
+              </w:rPr>
+            </w:pPr>
+            <w:r>
+              <w:rPr>
+                <w:rFonts w:cstheme="majorHAnsi"/>
+                <w:b/>
+                <w:bCs/>
+                <w:color w:val="767171" w:themeColor="background2" w:themeShade="80"/>
+                <w:sz w:val="28"/>
+                <w:szCs w:val="28"/>
+              </w:rPr>
+              <w:t>No</w:t>
+            </w:r>
+            <w:r>
+              <w:rPr>
+                <w:rFonts w:cstheme="majorHAnsi"/>
+                <w:b/>
+                <w:bCs/>
+                <w:color w:val="767171" w:themeColor="background2" w:themeShade="80"/>
+                <w:sz w:val="28"/>
+                <w:szCs w:val="28"/>
+              </w:rPr>
+              <w:t xml:space="preserve">n </w:t>
+            </w:r>
+            <w:proofErr w:type="spellStart"/>
+            <w:r>
+              <w:rPr>
+                <w:rFonts w:cstheme="majorHAnsi"/>
+                <w:b/>
+                <w:bCs/>
+                <w:color w:val="767171" w:themeColor="background2" w:themeShade="80"/>
+                <w:sz w:val="28"/>
+                <w:szCs w:val="28"/>
+              </w:rPr>
+              <w:t>Rispettato</w:t>
+            </w:r>
+            <w:proofErr w:type="spellEnd"/>
+            <w:r>
+              <w:rPr>
+                <w:rFonts w:cstheme="majorHAnsi"/>
+                <w:b/>
+                <w:bCs/>
+                <w:color w:val="767171" w:themeColor="background2" w:themeShade="80"/>
+                <w:sz w:val="28"/>
+                <w:szCs w:val="28"/>
+              </w:rPr>
+              <w:t xml:space="preserve"> [ </w:t>
+            </w:r>
+            <w:proofErr w:type="gramStart"/>
+            <w:r>
+              <w:rPr>
+                <w:rFonts w:cstheme="majorHAnsi"/>
+                <w:b/>
+                <w:bCs/>
+                <w:i/>
+                <w:iCs/>
+                <w:color w:val="767171" w:themeColor="background2" w:themeShade="80"/>
+                <w:sz w:val="28"/>
+                <w:szCs w:val="28"/>
+              </w:rPr>
+              <w:t>Error</w:t>
+            </w:r>
+            <w:r>
+              <w:rPr>
+                <w:rFonts w:cstheme="majorHAnsi"/>
+                <w:b/>
+                <w:bCs/>
+                <w:color w:val="767171" w:themeColor="background2" w:themeShade="80"/>
+                <w:sz w:val="28"/>
+                <w:szCs w:val="28"/>
+              </w:rPr>
+              <w:t xml:space="preserve"> ]</w:t>
+            </w:r>
+            <w:proofErr w:type="gramEnd"/>
+          </w:p>
+        </w:tc>
+      </w:tr>
+      <w:tr>
+        <w:tc>
+          <w:tcPr>
+            <w:tcW w:w="2122" w:type="dxa"/>
+          </w:tcPr>
+          <w:p>
+            <w:pPr>
+              <w:pStyle w:val="Titolo2"/>
+              <w:outlineLvl w:val="1"/>
+              <w:rPr>
+                <w:b/>
+                <w:bCs/>
+                <w:color w:val="3B3838" w:themeColor="background2" w:themeShade="40"/>
+                <w:sz w:val="28"/>
+                <w:szCs w:val="28"/>
+              </w:rPr>
+            </w:pPr>
+            <w:proofErr w:type="spellStart"/>
+            <w:proofErr w:type="gramStart"/>
+            <w:r>
+              <w:rPr>
+                <w:b/>
+                <w:bCs/>
+                <w:color w:val="3B3838" w:themeColor="background2" w:themeShade="40"/>
+                <w:sz w:val="28"/>
+                <w:szCs w:val="28"/>
+              </w:rPr>
+              <w:t>Lunghezza</w:t>
+            </w:r>
+            <w:proofErr w:type="spellEnd"/>
+            <w:r>
+              <w:rPr>
+                <w:b/>
+                <w:bCs/>
+                <w:color w:val="3B3838" w:themeColor="background2" w:themeShade="40"/>
+                <w:sz w:val="28"/>
+                <w:szCs w:val="28"/>
+              </w:rPr>
+              <w:t>[</w:t>
+            </w:r>
+            <w:proofErr w:type="gramEnd"/>
+            <w:r>
+              <w:rPr>
+                <w:b/>
+                <w:bCs/>
+                <w:color w:val="3B3838" w:themeColor="background2" w:themeShade="40"/>
+                <w:sz w:val="28"/>
+                <w:szCs w:val="28"/>
+              </w:rPr>
+              <w:t>LDC]</w:t>
+            </w:r>
+          </w:p>
+        </w:tc>
+        <w:tc>
+          <w:tcPr>
+            <w:tcW w:w="7506" w:type="dxa"/>
+          </w:tcPr>
+          <w:p>
+            <w:pPr>
+              <w:pStyle w:val="Titolo2"/>
+              <w:numPr>
+                <w:ilvl w:val="0"/>
+                <w:numId w:val="32"/>
+              </w:numPr>
+              <w:spacing w:line="240" w:lineRule="auto"/>
+              <w:outlineLvl w:val="1"/>
+              <w:rPr>
+                <w:rFonts w:cstheme="majorHAnsi"/>
+                <w:b/>
+                <w:bCs/>
+                <w:color w:val="767171" w:themeColor="background2" w:themeShade="80"/>
+                <w:sz w:val="28"/>
+                <w:szCs w:val="28"/>
+                <w:lang w:val="it-IT"/>
+              </w:rPr>
+            </w:pPr>
+            <w:r>
+              <w:rPr>
+                <w:rFonts w:cstheme="majorHAnsi"/>
+                <w:b/>
+                <w:bCs/>
+                <w:color w:val="767171" w:themeColor="background2" w:themeShade="80"/>
+                <w:sz w:val="28"/>
+                <w:szCs w:val="28"/>
+                <w:lang w:val="it-IT"/>
+              </w:rPr>
+              <w:t xml:space="preserve">Range Valido 10 &lt; </w:t>
+            </w:r>
+            <w:r>
+              <w:rPr>
+                <w:rFonts w:cstheme="majorHAnsi"/>
+                <w:b/>
+                <w:bCs/>
+                <w:color w:val="767171" w:themeColor="background2" w:themeShade="80"/>
+                <w:sz w:val="28"/>
+                <w:szCs w:val="28"/>
+                <w:lang w:val="it-IT"/>
+              </w:rPr>
+              <w:t xml:space="preserve">= </w:t>
+            </w:r>
+            <w:r>
+              <w:rPr>
+                <w:rFonts w:cstheme="majorHAnsi"/>
+                <w:b/>
+                <w:bCs/>
+                <w:color w:val="767171" w:themeColor="background2" w:themeShade="80"/>
+                <w:sz w:val="28"/>
+                <w:szCs w:val="28"/>
+                <w:lang w:val="it-IT"/>
+              </w:rPr>
+              <w:t>LDC &lt;</w:t>
+            </w:r>
+            <w:r>
+              <w:rPr>
+                <w:rFonts w:cstheme="majorHAnsi"/>
+                <w:b/>
+                <w:bCs/>
+                <w:color w:val="767171" w:themeColor="background2" w:themeShade="80"/>
+                <w:sz w:val="28"/>
+                <w:szCs w:val="28"/>
+                <w:lang w:val="it-IT"/>
+              </w:rPr>
+              <w:t>=</w:t>
+            </w:r>
+            <w:r>
+              <w:rPr>
+                <w:rFonts w:cstheme="majorHAnsi"/>
+                <w:b/>
+                <w:bCs/>
+                <w:color w:val="767171" w:themeColor="background2" w:themeShade="80"/>
+                <w:sz w:val="28"/>
+                <w:szCs w:val="28"/>
+                <w:lang w:val="it-IT"/>
+              </w:rPr>
+              <w:t xml:space="preserve"> 256[</w:t>
+            </w:r>
+            <w:proofErr w:type="spellStart"/>
+            <w:proofErr w:type="gramStart"/>
+            <w:r>
+              <w:rPr>
+                <w:rFonts w:cstheme="majorHAnsi"/>
+                <w:b/>
+                <w:bCs/>
+                <w:color w:val="767171" w:themeColor="background2" w:themeShade="80"/>
+                <w:sz w:val="28"/>
+                <w:szCs w:val="28"/>
+                <w:lang w:val="it-IT"/>
+              </w:rPr>
+              <w:t>Property:LunghezzaOk</w:t>
+            </w:r>
+            <w:proofErr w:type="spellEnd"/>
+            <w:proofErr w:type="gramEnd"/>
+            <w:r>
+              <w:rPr>
+                <w:rFonts w:cstheme="majorHAnsi"/>
+                <w:b/>
+                <w:bCs/>
+                <w:color w:val="767171" w:themeColor="background2" w:themeShade="80"/>
+                <w:sz w:val="28"/>
+                <w:szCs w:val="28"/>
+                <w:lang w:val="it-IT"/>
+              </w:rPr>
+              <w:t>]</w:t>
+            </w:r>
+          </w:p>
+          <w:p>
+            <w:pPr>
+              <w:pStyle w:val="Titolo2"/>
+              <w:spacing w:line="240" w:lineRule="auto"/>
+              <w:ind w:left="720"/>
+              <w:outlineLvl w:val="1"/>
+              <w:rPr>
+                <w:rFonts w:cstheme="majorHAnsi"/>
+                <w:b/>
+                <w:bCs/>
+                <w:color w:val="767171" w:themeColor="background2" w:themeShade="80"/>
+                <w:sz w:val="28"/>
+                <w:szCs w:val="28"/>
+                <w:lang w:val="it-IT"/>
+              </w:rPr>
+            </w:pPr>
+            <w:r>
+              <w:rPr>
+                <w:rFonts w:cstheme="majorHAnsi"/>
+                <w:b/>
+                <w:bCs/>
+                <w:color w:val="767171" w:themeColor="background2" w:themeShade="80"/>
+                <w:sz w:val="28"/>
+                <w:szCs w:val="28"/>
+                <w:lang w:val="it-IT"/>
+              </w:rPr>
+              <w:t>[</w:t>
+            </w:r>
+            <w:proofErr w:type="spellStart"/>
+            <w:r>
+              <w:rPr>
+                <w:rFonts w:cstheme="majorHAnsi"/>
+                <w:b/>
+                <w:bCs/>
+                <w:color w:val="767171" w:themeColor="background2" w:themeShade="80"/>
+                <w:sz w:val="28"/>
+                <w:szCs w:val="28"/>
+                <w:lang w:val="it-IT"/>
+              </w:rPr>
+              <w:t>If</w:t>
+            </w:r>
+            <w:proofErr w:type="spellEnd"/>
+            <w:r>
+              <w:rPr>
+                <w:rFonts w:cstheme="majorHAnsi"/>
+                <w:b/>
+                <w:bCs/>
+                <w:color w:val="767171" w:themeColor="background2" w:themeShade="80"/>
+                <w:sz w:val="28"/>
+                <w:szCs w:val="28"/>
+                <w:lang w:val="it-IT"/>
+              </w:rPr>
+              <w:t xml:space="preserve">: </w:t>
+            </w:r>
+            <w:proofErr w:type="spellStart"/>
+            <w:r>
+              <w:rPr>
+                <w:rFonts w:cstheme="majorHAnsi"/>
+                <w:b/>
+                <w:bCs/>
+                <w:color w:val="767171" w:themeColor="background2" w:themeShade="80"/>
+                <w:sz w:val="28"/>
+                <w:szCs w:val="28"/>
+                <w:lang w:val="it-IT"/>
+              </w:rPr>
+              <w:t>FormatoNomeOk</w:t>
+            </w:r>
+            <w:proofErr w:type="spellEnd"/>
+            <w:r>
+              <w:rPr>
+                <w:rFonts w:cstheme="majorHAnsi"/>
+                <w:b/>
+                <w:bCs/>
+                <w:color w:val="767171" w:themeColor="background2" w:themeShade="80"/>
+                <w:sz w:val="28"/>
+                <w:szCs w:val="28"/>
+                <w:lang w:val="it-IT"/>
+              </w:rPr>
+              <w:t xml:space="preserve">, </w:t>
+            </w:r>
+            <w:proofErr w:type="spellStart"/>
+            <w:r>
+              <w:rPr>
+                <w:rFonts w:cstheme="majorHAnsi"/>
+                <w:b/>
+                <w:bCs/>
+                <w:color w:val="767171" w:themeColor="background2" w:themeShade="80"/>
+                <w:sz w:val="28"/>
+                <w:szCs w:val="28"/>
+                <w:lang w:val="it-IT"/>
+              </w:rPr>
+              <w:t>FormatoDescrizione</w:t>
+            </w:r>
+            <w:r>
+              <w:rPr>
+                <w:rFonts w:cstheme="majorHAnsi"/>
+                <w:b/>
+                <w:bCs/>
+                <w:color w:val="767171" w:themeColor="background2" w:themeShade="80"/>
+                <w:sz w:val="28"/>
+                <w:szCs w:val="28"/>
+                <w:lang w:val="it-IT"/>
+              </w:rPr>
+              <w:t>Ok</w:t>
+            </w:r>
+            <w:proofErr w:type="spellEnd"/>
+            <w:r>
+              <w:rPr>
+                <w:rFonts w:cstheme="majorHAnsi"/>
+                <w:b/>
+                <w:bCs/>
+                <w:color w:val="767171" w:themeColor="background2" w:themeShade="80"/>
+                <w:sz w:val="28"/>
+                <w:szCs w:val="28"/>
+                <w:lang w:val="it-IT"/>
+              </w:rPr>
+              <w:t>]</w:t>
+            </w:r>
+          </w:p>
+          <w:p>
+            <w:pPr>
+              <w:pStyle w:val="Titolo2"/>
+              <w:numPr>
+                <w:ilvl w:val="0"/>
+                <w:numId w:val="32"/>
+              </w:numPr>
+              <w:spacing w:line="240" w:lineRule="auto"/>
+              <w:outlineLvl w:val="1"/>
+              <w:rPr>
+                <w:rFonts w:cstheme="majorHAnsi"/>
+                <w:b/>
+                <w:bCs/>
+                <w:color w:val="767171" w:themeColor="background2" w:themeShade="80"/>
+                <w:sz w:val="28"/>
+                <w:szCs w:val="28"/>
+                <w:lang w:val="it-IT"/>
+              </w:rPr>
+            </w:pPr>
+            <w:r>
+              <w:rPr>
+                <w:rFonts w:cstheme="majorHAnsi"/>
+                <w:b/>
+                <w:bCs/>
+                <w:color w:val="767171" w:themeColor="background2" w:themeShade="80"/>
+                <w:sz w:val="28"/>
+                <w:szCs w:val="28"/>
+                <w:lang w:val="it-IT"/>
+              </w:rPr>
+              <w:t xml:space="preserve">Range </w:t>
+            </w:r>
+            <w:proofErr w:type="gramStart"/>
+            <w:r>
+              <w:rPr>
+                <w:rFonts w:cstheme="majorHAnsi"/>
+                <w:b/>
+                <w:bCs/>
+                <w:color w:val="767171" w:themeColor="background2" w:themeShade="80"/>
+                <w:sz w:val="28"/>
+                <w:szCs w:val="28"/>
+                <w:lang w:val="it-IT"/>
+              </w:rPr>
+              <w:t>Invalido  &lt;</w:t>
+            </w:r>
+            <w:proofErr w:type="gramEnd"/>
+            <w:r>
+              <w:rPr>
+                <w:rFonts w:cstheme="majorHAnsi"/>
+                <w:b/>
+                <w:bCs/>
+                <w:color w:val="767171" w:themeColor="background2" w:themeShade="80"/>
+                <w:sz w:val="28"/>
+                <w:szCs w:val="28"/>
+                <w:lang w:val="it-IT"/>
+              </w:rPr>
+              <w:t xml:space="preserve"> 10 and &gt; 256[</w:t>
+            </w:r>
+            <w:proofErr w:type="spellStart"/>
+            <w:r>
+              <w:rPr>
+                <w:rFonts w:cstheme="majorHAnsi"/>
+                <w:b/>
+                <w:bCs/>
+                <w:color w:val="767171" w:themeColor="background2" w:themeShade="80"/>
+                <w:sz w:val="28"/>
+                <w:szCs w:val="28"/>
+                <w:lang w:val="it-IT"/>
+              </w:rPr>
+              <w:t>Error</w:t>
+            </w:r>
+            <w:proofErr w:type="spellEnd"/>
+            <w:r>
+              <w:rPr>
+                <w:rFonts w:cstheme="majorHAnsi"/>
+                <w:b/>
+                <w:bCs/>
+                <w:color w:val="767171" w:themeColor="background2" w:themeShade="80"/>
+                <w:sz w:val="28"/>
+                <w:szCs w:val="28"/>
+                <w:lang w:val="it-IT"/>
+              </w:rPr>
+              <w:t>]</w:t>
+            </w:r>
+          </w:p>
+          <w:p>
+            <w:pPr>
+              <w:pStyle w:val="Paragrafoelenco"/>
+              <w:ind w:left="644"/>
+              <w:rPr>
+                <w:lang w:val="it-IT"/>
+              </w:rPr>
+            </w:pPr>
+          </w:p>
+        </w:tc>
+      </w:tr>
+    </w:tbl>
+    <w:p/>
+    <w:p/>
+    <w:p/>
+    <w:p>
+      <w:pPr>
+        <w:spacing w:line="276" w:lineRule="auto"/>
+        <w:jc w:val="both"/>
+        <w:rPr>
+          <w:rFonts w:asciiTheme="majorHAnsi" w:hAnsiTheme="majorHAnsi" w:cstheme="majorHAnsi"/>
+          <w:sz w:val="28"/>
+          <w:szCs w:val="28"/>
+        </w:rPr>
+      </w:pPr>
+      <w:r>
+        <w:rPr>
+          <w:rFonts w:asciiTheme="majorHAnsi" w:hAnsiTheme="majorHAnsi" w:cstheme="majorHAnsi"/>
+          <w:sz w:val="28"/>
+          <w:szCs w:val="28"/>
+        </w:rPr>
+        <w:t xml:space="preserve">Nel testare la funzionalità </w:t>
+      </w:r>
+      <w:r>
+        <w:rPr>
+          <w:rFonts w:asciiTheme="majorHAnsi" w:hAnsiTheme="majorHAnsi" w:cstheme="majorHAnsi"/>
+          <w:b/>
+          <w:bCs/>
+          <w:sz w:val="28"/>
+          <w:szCs w:val="28"/>
+        </w:rPr>
+        <w:t>Aggiungi categoria</w:t>
+      </w:r>
+      <w:r>
+        <w:rPr>
+          <w:rFonts w:asciiTheme="majorHAnsi" w:hAnsiTheme="majorHAnsi" w:cstheme="majorHAnsi"/>
+          <w:sz w:val="28"/>
+          <w:szCs w:val="28"/>
+        </w:rPr>
+        <w:t xml:space="preserve"> inerente alle competenze del </w:t>
+      </w:r>
+      <w:r>
+        <w:rPr>
+          <w:rFonts w:asciiTheme="majorHAnsi" w:hAnsiTheme="majorHAnsi" w:cstheme="majorHAnsi"/>
+          <w:b/>
+          <w:bCs/>
+          <w:sz w:val="28"/>
+          <w:szCs w:val="28"/>
+        </w:rPr>
+        <w:t>Manager</w:t>
+      </w:r>
+      <w:r>
+        <w:rPr>
+          <w:rFonts w:asciiTheme="majorHAnsi" w:hAnsiTheme="majorHAnsi" w:cstheme="majorHAnsi"/>
+          <w:sz w:val="28"/>
+          <w:szCs w:val="28"/>
+        </w:rPr>
+        <w:t xml:space="preserve"> del </w:t>
+      </w:r>
+      <w:r>
+        <w:rPr>
+          <w:rFonts w:asciiTheme="majorHAnsi" w:hAnsiTheme="majorHAnsi" w:cstheme="majorHAnsi"/>
+          <w:sz w:val="28"/>
+          <w:szCs w:val="28"/>
+        </w:rPr>
+        <w:t>sistema</w:t>
+      </w:r>
+      <w:r>
+        <w:rPr>
+          <w:rFonts w:asciiTheme="majorHAnsi" w:hAnsiTheme="majorHAnsi" w:cstheme="majorHAnsi"/>
+          <w:sz w:val="28"/>
+          <w:szCs w:val="28"/>
+        </w:rPr>
+        <w:t xml:space="preserve"> Si utilizza </w:t>
+      </w:r>
+      <w:proofErr w:type="spellStart"/>
+      <w:r>
+        <w:rPr>
+          <w:rFonts w:asciiTheme="majorHAnsi" w:hAnsiTheme="majorHAnsi" w:cstheme="majorHAnsi"/>
+          <w:b/>
+          <w:bCs/>
+          <w:sz w:val="28"/>
+          <w:szCs w:val="28"/>
+        </w:rPr>
+        <w:t>Category</w:t>
+      </w:r>
+      <w:proofErr w:type="spellEnd"/>
+      <w:r>
+        <w:rPr>
+          <w:rFonts w:asciiTheme="majorHAnsi" w:hAnsiTheme="majorHAnsi" w:cstheme="majorHAnsi"/>
+          <w:b/>
+          <w:bCs/>
+          <w:sz w:val="28"/>
+          <w:szCs w:val="28"/>
+        </w:rPr>
+        <w:t xml:space="preserve"> </w:t>
+      </w:r>
+      <w:proofErr w:type="spellStart"/>
+      <w:r>
+        <w:rPr>
+          <w:rFonts w:asciiTheme="majorHAnsi" w:hAnsiTheme="majorHAnsi" w:cstheme="majorHAnsi"/>
+          <w:b/>
+          <w:bCs/>
+          <w:sz w:val="28"/>
+          <w:szCs w:val="28"/>
+        </w:rPr>
+        <w:t>Partition</w:t>
+      </w:r>
+      <w:proofErr w:type="spellEnd"/>
+      <w:r>
+        <w:rPr>
+          <w:rFonts w:asciiTheme="majorHAnsi" w:hAnsiTheme="majorHAnsi" w:cstheme="majorHAnsi"/>
+          <w:sz w:val="28"/>
+          <w:szCs w:val="28"/>
+        </w:rPr>
+        <w:t xml:space="preserve"> scegliendo</w:t>
+      </w:r>
+      <w:r>
+        <w:rPr>
+          <w:rFonts w:asciiTheme="majorHAnsi" w:hAnsiTheme="majorHAnsi" w:cstheme="majorHAnsi"/>
+          <w:sz w:val="28"/>
+          <w:szCs w:val="28"/>
+        </w:rPr>
+        <w:t xml:space="preserve"> le categorie Formato per l’input </w:t>
+      </w:r>
+      <w:r>
+        <w:rPr>
+          <w:rFonts w:asciiTheme="majorHAnsi" w:hAnsiTheme="majorHAnsi" w:cstheme="majorHAnsi"/>
+          <w:sz w:val="28"/>
+          <w:szCs w:val="28"/>
+        </w:rPr>
+        <w:t xml:space="preserve">G cosi come per descrizione categoria. Per l’input descrizione categoria si è decisi di utilizzare anche una ulteriore categoria: </w:t>
+      </w:r>
+      <w:r>
+        <w:rPr>
+          <w:rFonts w:asciiTheme="majorHAnsi" w:hAnsiTheme="majorHAnsi" w:cstheme="majorHAnsi"/>
+          <w:b/>
+          <w:bCs/>
+          <w:sz w:val="28"/>
+          <w:szCs w:val="28"/>
+        </w:rPr>
+        <w:t>lunghezza</w:t>
+      </w:r>
+      <w:r>
+        <w:rPr>
+          <w:rFonts w:asciiTheme="majorHAnsi" w:hAnsiTheme="majorHAnsi" w:cstheme="majorHAnsi"/>
+          <w:sz w:val="28"/>
+          <w:szCs w:val="28"/>
+        </w:rPr>
+        <w:t xml:space="preserve">. La scelta è scaturita dal voler utilizzare </w:t>
+      </w:r>
+      <w:proofErr w:type="spellStart"/>
+      <w:r>
+        <w:rPr>
+          <w:rFonts w:asciiTheme="majorHAnsi" w:hAnsiTheme="majorHAnsi" w:cstheme="majorHAnsi"/>
+          <w:b/>
+          <w:bCs/>
+          <w:sz w:val="28"/>
+          <w:szCs w:val="28"/>
+        </w:rPr>
+        <w:t>Baundary</w:t>
+      </w:r>
+      <w:proofErr w:type="spellEnd"/>
+      <w:r>
+        <w:rPr>
+          <w:rFonts w:asciiTheme="majorHAnsi" w:hAnsiTheme="majorHAnsi" w:cstheme="majorHAnsi"/>
+          <w:b/>
+          <w:bCs/>
+          <w:sz w:val="28"/>
+          <w:szCs w:val="28"/>
+        </w:rPr>
+        <w:t xml:space="preserve"> Value Analysis</w:t>
+      </w:r>
+      <w:r>
+        <w:rPr>
+          <w:rFonts w:asciiTheme="majorHAnsi" w:hAnsiTheme="majorHAnsi" w:cstheme="majorHAnsi"/>
+          <w:sz w:val="28"/>
+          <w:szCs w:val="28"/>
+        </w:rPr>
+        <w:t xml:space="preserve"> con l’input scalare.</w:t>
+      </w:r>
+    </w:p>
+    <w:p/>
+    <w:p/>
+    <w:p/>
+    <w:p/>
+    <w:p/>
+    <w:p/>
+    <w:p/>
+    <w:p/>
+    <w:tbl>
+      <w:tblPr>
+        <w:tblStyle w:val="Tabellagriglia4-colore3"/>
+        <w:tblW w:w="0" w:type="auto"/>
+        <w:tblLook w:val="04A0" w:firstRow="1" w:lastRow="0" w:firstColumn="1" w:lastColumn="0" w:noHBand="0" w:noVBand="1"/>
+      </w:tblPr>
+      <w:tblGrid>
+        <w:gridCol w:w="3209"/>
+        <w:gridCol w:w="4724"/>
+        <w:gridCol w:w="1695"/>
+      </w:tblGrid>
+      <w:tr>
+        <w:trPr>
+          <w:cnfStyle w:val="100000000000" w:firstRow="1" w:lastRow="0" w:firstColumn="0" w:lastColumn="0" w:oddVBand="0" w:evenVBand="0" w:oddHBand="0" w:evenHBand="0" w:firstRowFirstColumn="0" w:firstRowLastColumn="0" w:lastRowFirstColumn="0" w:lastRowLastColumn="0"/>
+        </w:trPr>
+        <w:tc>
+          <w:tcPr>
+            <w:cnfStyle w:val="001000000000" w:firstRow="0" w:lastRow="0" w:firstColumn="1" w:lastColumn="0" w:oddVBand="0" w:evenVBand="0" w:oddHBand="0" w:evenHBand="0" w:firstRowFirstColumn="0" w:firstRowLastColumn="0" w:lastRowFirstColumn="0" w:lastRowLastColumn="0"/>
+            <w:tcW w:w="3209" w:type="dxa"/>
+          </w:tcPr>
+          <w:p>
+            <w:r>
+              <w:lastRenderedPageBreak/>
+              <w:t>Test Case</w:t>
+            </w:r>
+          </w:p>
+        </w:tc>
+        <w:tc>
+          <w:tcPr>
+            <w:tcW w:w="4724" w:type="dxa"/>
+          </w:tcPr>
+          <w:p>
+            <w:pPr>
+              <w:cnfStyle w:val="100000000000" w:firstRow="1" w:lastRow="0" w:firstColumn="0" w:lastColumn="0" w:oddVBand="0" w:evenVBand="0" w:oddHBand="0" w:evenHBand="0" w:firstRowFirstColumn="0" w:firstRowLastColumn="0" w:lastRowFirstColumn="0" w:lastRowLastColumn="0"/>
+            </w:pPr>
+            <w:r>
+              <w:t>Combinazioni</w:t>
+            </w:r>
+          </w:p>
+        </w:tc>
+        <w:tc>
+          <w:tcPr>
+            <w:tcW w:w="1695" w:type="dxa"/>
+          </w:tcPr>
+          <w:p>
+            <w:pPr>
+              <w:cnfStyle w:val="100000000000" w:firstRow="1" w:lastRow="0" w:firstColumn="0" w:lastColumn="0" w:oddVBand="0" w:evenVBand="0" w:oddHBand="0" w:evenHBand="0" w:firstRowFirstColumn="0" w:firstRowLastColumn="0" w:lastRowFirstColumn="0" w:lastRowLastColumn="0"/>
+            </w:pPr>
+            <w:r>
+              <w:t>Esito</w:t>
+            </w:r>
+          </w:p>
+        </w:tc>
+      </w:tr>
+      <w:tr>
+        <w:trPr>
+          <w:cnfStyle w:val="000000100000" w:firstRow="0" w:lastRow="0" w:firstColumn="0" w:lastColumn="0" w:oddVBand="0" w:evenVBand="0" w:oddHBand="1" w:evenHBand="0" w:firstRowFirstColumn="0" w:firstRowLastColumn="0" w:lastRowFirstColumn="0" w:lastRowLastColumn="0"/>
+        </w:trPr>
+        <w:tc>
+          <w:tcPr>
+            <w:cnfStyle w:val="001000000000" w:firstRow="0" w:lastRow="0" w:firstColumn="1" w:lastColumn="0" w:oddVBand="0" w:evenVBand="0" w:oddHBand="0" w:evenHBand="0" w:firstRowFirstColumn="0" w:firstRowLastColumn="0" w:lastRowFirstColumn="0" w:lastRowLastColumn="0"/>
+            <w:tcW w:w="3209" w:type="dxa"/>
+          </w:tcPr>
+          <w:p>
+            <w:r>
+              <w:t>TC_00</w:t>
+            </w:r>
+            <w:r>
+              <w:t>97</w:t>
+            </w:r>
+          </w:p>
+        </w:tc>
+        <w:tc>
+          <w:tcPr>
+            <w:tcW w:w="4724" w:type="dxa"/>
+          </w:tcPr>
+          <w:p>
+            <w:pPr>
+              <w:jc w:val="both"/>
+              <w:cnfStyle w:val="000000100000" w:firstRow="0" w:lastRow="0" w:firstColumn="0" w:lastColumn="0" w:oddVBand="0" w:evenVBand="0" w:oddHBand="1" w:evenHBand="0" w:firstRowFirstColumn="0" w:firstRowLastColumn="0" w:lastRowFirstColumn="0" w:lastRowLastColumn="0"/>
+            </w:pPr>
+            <w:r>
+              <w:t>F</w:t>
+            </w:r>
+            <w:r>
+              <w:t>NC</w:t>
+            </w:r>
+            <w:r>
+              <w:t>[NR]</w:t>
+            </w:r>
+          </w:p>
+        </w:tc>
+        <w:tc>
+          <w:tcPr>
+            <w:tcW w:w="1695" w:type="dxa"/>
+          </w:tcPr>
+          <w:p>
+            <w:pPr>
+              <w:cnfStyle w:val="000000100000" w:firstRow="0" w:lastRow="0" w:firstColumn="0" w:lastColumn="0" w:oddVBand="0" w:evenVBand="0" w:oddHBand="1" w:evenHBand="0" w:firstRowFirstColumn="0" w:firstRowLastColumn="0" w:lastRowFirstColumn="0" w:lastRowLastColumn="0"/>
+            </w:pPr>
+            <w:r>
+              <w:t>Errato</w:t>
+            </w:r>
+          </w:p>
+        </w:tc>
+      </w:tr>
+      <w:tr>
+        <w:tc>
+          <w:tcPr>
+            <w:cnfStyle w:val="001000000000" w:firstRow="0" w:lastRow="0" w:firstColumn="1" w:lastColumn="0" w:oddVBand="0" w:evenVBand="0" w:oddHBand="0" w:evenHBand="0" w:firstRowFirstColumn="0" w:firstRowLastColumn="0" w:lastRowFirstColumn="0" w:lastRowLastColumn="0"/>
+            <w:tcW w:w="3209" w:type="dxa"/>
+          </w:tcPr>
+          <w:p>
+            <w:r>
+              <w:t>TC_009</w:t>
+            </w:r>
+            <w:r>
+              <w:t>8</w:t>
+            </w:r>
+          </w:p>
+        </w:tc>
+        <w:tc>
+          <w:tcPr>
+            <w:tcW w:w="4724" w:type="dxa"/>
+          </w:tcPr>
+          <w:p>
+            <w:pPr>
+              <w:jc w:val="both"/>
+              <w:cnfStyle w:val="000000000000" w:firstRow="0" w:lastRow="0" w:firstColumn="0" w:lastColumn="0" w:oddVBand="0" w:evenVBand="0" w:oddHBand="0" w:evenHBand="0" w:firstRowFirstColumn="0" w:firstRowLastColumn="0" w:lastRowFirstColumn="0" w:lastRowLastColumn="0"/>
+            </w:pPr>
+            <w:r>
+              <w:t>LDC[RI]</w:t>
+            </w:r>
+          </w:p>
+        </w:tc>
+        <w:tc>
+          <w:tcPr>
+            <w:tcW w:w="1695" w:type="dxa"/>
+          </w:tcPr>
+          <w:p>
+            <w:pPr>
+              <w:cnfStyle w:val="000000000000" w:firstRow="0" w:lastRow="0" w:firstColumn="0" w:lastColumn="0" w:oddVBand="0" w:evenVBand="0" w:oddHBand="0" w:evenHBand="0" w:firstRowFirstColumn="0" w:firstRowLastColumn="0" w:lastRowFirstColumn="0" w:lastRowLastColumn="0"/>
+            </w:pPr>
+            <w:r>
+              <w:t>Errato</w:t>
+            </w:r>
+          </w:p>
+        </w:tc>
+      </w:tr>
+      <w:tr>
+        <w:trPr>
+          <w:cnfStyle w:val="000000100000" w:firstRow="0" w:lastRow="0" w:firstColumn="0" w:lastColumn="0" w:oddVBand="0" w:evenVBand="0" w:oddHBand="1" w:evenHBand="0" w:firstRowFirstColumn="0" w:firstRowLastColumn="0" w:lastRowFirstColumn="0" w:lastRowLastColumn="0"/>
+        </w:trPr>
+        <w:tc>
+          <w:tcPr>
+            <w:cnfStyle w:val="001000000000" w:firstRow="0" w:lastRow="0" w:firstColumn="1" w:lastColumn="0" w:oddVBand="0" w:evenVBand="0" w:oddHBand="0" w:evenHBand="0" w:firstRowFirstColumn="0" w:firstRowLastColumn="0" w:lastRowFirstColumn="0" w:lastRowLastColumn="0"/>
+            <w:tcW w:w="3209" w:type="dxa"/>
+          </w:tcPr>
+          <w:p>
+            <w:r>
+              <w:t>TC_009</w:t>
+            </w:r>
+            <w:r>
+              <w:t>9</w:t>
+            </w:r>
+          </w:p>
+        </w:tc>
+        <w:tc>
+          <w:tcPr>
+            <w:tcW w:w="4724" w:type="dxa"/>
+          </w:tcPr>
+          <w:p>
+            <w:pPr>
+              <w:jc w:val="both"/>
+              <w:cnfStyle w:val="000000100000" w:firstRow="0" w:lastRow="0" w:firstColumn="0" w:lastColumn="0" w:oddVBand="0" w:evenVBand="0" w:oddHBand="1" w:evenHBand="0" w:firstRowFirstColumn="0" w:firstRowLastColumn="0" w:lastRowFirstColumn="0" w:lastRowLastColumn="0"/>
+            </w:pPr>
+            <w:r>
+              <w:t>F</w:t>
+            </w:r>
+            <w:r>
+              <w:t>DC</w:t>
+            </w:r>
+            <w:r>
+              <w:t>[NR]</w:t>
+            </w:r>
+          </w:p>
+        </w:tc>
+        <w:tc>
+          <w:tcPr>
+            <w:tcW w:w="1695" w:type="dxa"/>
+          </w:tcPr>
+          <w:p>
+            <w:pPr>
+              <w:cnfStyle w:val="000000100000" w:firstRow="0" w:lastRow="0" w:firstColumn="0" w:lastColumn="0" w:oddVBand="0" w:evenVBand="0" w:oddHBand="1" w:evenHBand="0" w:firstRowFirstColumn="0" w:firstRowLastColumn="0" w:lastRowFirstColumn="0" w:lastRowLastColumn="0"/>
+            </w:pPr>
+            <w:r>
+              <w:t>Errato</w:t>
+            </w:r>
+          </w:p>
+        </w:tc>
+      </w:tr>
+      <w:tr>
+        <w:tc>
+          <w:tcPr>
+            <w:cnfStyle w:val="001000000000" w:firstRow="0" w:lastRow="0" w:firstColumn="1" w:lastColumn="0" w:oddVBand="0" w:evenVBand="0" w:oddHBand="0" w:evenHBand="0" w:firstRowFirstColumn="0" w:firstRowLastColumn="0" w:lastRowFirstColumn="0" w:lastRowLastColumn="0"/>
+            <w:tcW w:w="3209" w:type="dxa"/>
+          </w:tcPr>
+          <w:p>
+            <w:r>
+              <w:t>TC_0</w:t>
+            </w:r>
+            <w:r>
+              <w:t>100</w:t>
+            </w:r>
+          </w:p>
+        </w:tc>
+        <w:tc>
+          <w:tcPr>
+            <w:tcW w:w="4724" w:type="dxa"/>
+          </w:tcPr>
+          <w:p>
+            <w:pPr>
+              <w:jc w:val="both"/>
+              <w:cnfStyle w:val="000000000000" w:firstRow="0" w:lastRow="0" w:firstColumn="0" w:lastColumn="0" w:oddVBand="0" w:evenVBand="0" w:oddHBand="0" w:evenHBand="0" w:firstRowFirstColumn="0" w:firstRowLastColumn="0" w:lastRowFirstColumn="0" w:lastRowLastColumn="0"/>
+            </w:pPr>
+            <w:r>
+              <w:t>F</w:t>
+            </w:r>
+            <w:r>
+              <w:t>NC[R],</w:t>
+            </w:r>
+            <w:r>
+              <w:t xml:space="preserve"> F</w:t>
+            </w:r>
+            <w:r>
+              <w:t>DC[NR]</w:t>
+            </w:r>
+          </w:p>
+        </w:tc>
+        <w:tc>
+          <w:tcPr>
+            <w:tcW w:w="1695" w:type="dxa"/>
+          </w:tcPr>
+          <w:p>
+            <w:pPr>
+              <w:cnfStyle w:val="000000000000" w:firstRow="0" w:lastRow="0" w:firstColumn="0" w:lastColumn="0" w:oddVBand="0" w:evenVBand="0" w:oddHBand="0" w:evenHBand="0" w:firstRowFirstColumn="0" w:firstRowLastColumn="0" w:lastRowFirstColumn="0" w:lastRowLastColumn="0"/>
+            </w:pPr>
+            <w:r>
+              <w:t>Errato</w:t>
+            </w:r>
+          </w:p>
+        </w:tc>
+      </w:tr>
+      <w:tr>
+        <w:trPr>
+          <w:cnfStyle w:val="000000100000" w:firstRow="0" w:lastRow="0" w:firstColumn="0" w:lastColumn="0" w:oddVBand="0" w:evenVBand="0" w:oddHBand="1" w:evenHBand="0" w:firstRowFirstColumn="0" w:firstRowLastColumn="0" w:lastRowFirstColumn="0" w:lastRowLastColumn="0"/>
+        </w:trPr>
+        <w:tc>
+          <w:tcPr>
+            <w:cnfStyle w:val="001000000000" w:firstRow="0" w:lastRow="0" w:firstColumn="1" w:lastColumn="0" w:oddVBand="0" w:evenVBand="0" w:oddHBand="0" w:evenHBand="0" w:firstRowFirstColumn="0" w:firstRowLastColumn="0" w:lastRowFirstColumn="0" w:lastRowLastColumn="0"/>
+            <w:tcW w:w="3209" w:type="dxa"/>
+          </w:tcPr>
+          <w:p>
+            <w:r>
+              <w:t>TC_0</w:t>
+            </w:r>
+            <w:r>
+              <w:t>101</w:t>
+            </w:r>
+          </w:p>
+        </w:tc>
+        <w:tc>
+          <w:tcPr>
+            <w:tcW w:w="4724" w:type="dxa"/>
+          </w:tcPr>
+          <w:p>
+            <w:pPr>
+              <w:jc w:val="both"/>
+              <w:cnfStyle w:val="000000100000" w:firstRow="0" w:lastRow="0" w:firstColumn="0" w:lastColumn="0" w:oddVBand="0" w:evenVBand="0" w:oddHBand="1" w:evenHBand="0" w:firstRowFirstColumn="0" w:firstRowLastColumn="0" w:lastRowFirstColumn="0" w:lastRowLastColumn="0"/>
+            </w:pPr>
+            <w:r>
+              <w:t>F</w:t>
+            </w:r>
+            <w:r>
+              <w:t>DC[R],</w:t>
+            </w:r>
+            <w:r>
+              <w:t xml:space="preserve"> F</w:t>
+            </w:r>
+            <w:r>
+              <w:t>NC[NR]</w:t>
+            </w:r>
+          </w:p>
+        </w:tc>
+        <w:tc>
+          <w:tcPr>
+            <w:tcW w:w="1695" w:type="dxa"/>
+          </w:tcPr>
+          <w:p>
+            <w:pPr>
+              <w:cnfStyle w:val="000000100000" w:firstRow="0" w:lastRow="0" w:firstColumn="0" w:lastColumn="0" w:oddVBand="0" w:evenVBand="0" w:oddHBand="1" w:evenHBand="0" w:firstRowFirstColumn="0" w:firstRowLastColumn="0" w:lastRowFirstColumn="0" w:lastRowLastColumn="0"/>
+            </w:pPr>
+            <w:r>
+              <w:t>Errata</w:t>
+            </w:r>
+          </w:p>
+        </w:tc>
+      </w:tr>
+      <w:tr>
+        <w:tc>
+          <w:tcPr>
+            <w:cnfStyle w:val="001000000000" w:firstRow="0" w:lastRow="0" w:firstColumn="1" w:lastColumn="0" w:oddVBand="0" w:evenVBand="0" w:oddHBand="0" w:evenHBand="0" w:firstRowFirstColumn="0" w:firstRowLastColumn="0" w:lastRowFirstColumn="0" w:lastRowLastColumn="0"/>
+            <w:tcW w:w="3209" w:type="dxa"/>
+          </w:tcPr>
+          <w:p>
+            <w:r>
+              <w:t>TC_0</w:t>
+            </w:r>
+            <w:r>
+              <w:t>102</w:t>
+            </w:r>
+          </w:p>
+        </w:tc>
+        <w:tc>
+          <w:tcPr>
+            <w:tcW w:w="4724" w:type="dxa"/>
+          </w:tcPr>
+          <w:p>
+            <w:pPr>
+              <w:jc w:val="both"/>
+              <w:cnfStyle w:val="000000000000" w:firstRow="0" w:lastRow="0" w:firstColumn="0" w:lastColumn="0" w:oddVBand="0" w:evenVBand="0" w:oddHBand="0" w:evenHBand="0" w:firstRowFirstColumn="0" w:firstRowLastColumn="0" w:lastRowFirstColumn="0" w:lastRowLastColumn="0"/>
+            </w:pPr>
+            <w:r>
+              <w:t>F</w:t>
+            </w:r>
+            <w:r>
+              <w:t xml:space="preserve">DC[R], </w:t>
+            </w:r>
+            <w:r>
+              <w:t>F</w:t>
+            </w:r>
+            <w:r>
+              <w:t>NC[NR]</w:t>
+            </w:r>
+            <w:r>
+              <w:t xml:space="preserve"> </w:t>
+            </w:r>
+            <w:r>
+              <w:t>LDC</w:t>
+            </w:r>
+            <w:r>
+              <w:t>[RI]</w:t>
+            </w:r>
+          </w:p>
+        </w:tc>
+        <w:tc>
+          <w:tcPr>
+            <w:tcW w:w="1695" w:type="dxa"/>
+          </w:tcPr>
+          <w:p>
+            <w:pPr>
+              <w:cnfStyle w:val="000000000000" w:firstRow="0" w:lastRow="0" w:firstColumn="0" w:lastColumn="0" w:oddVBand="0" w:evenVBand="0" w:oddHBand="0" w:evenHBand="0" w:firstRowFirstColumn="0" w:firstRowLastColumn="0" w:lastRowFirstColumn="0" w:lastRowLastColumn="0"/>
+              <w:rPr>
+                <w:lang w:val="en-GB"/>
+              </w:rPr>
+            </w:pPr>
+            <w:proofErr w:type="spellStart"/>
+            <w:r>
+              <w:rPr>
+                <w:lang w:val="en-GB"/>
+              </w:rPr>
+              <w:t>Errato</w:t>
+            </w:r>
+            <w:proofErr w:type="spellEnd"/>
+          </w:p>
+        </w:tc>
+      </w:tr>
+      <w:tr>
+        <w:trPr>
+          <w:cnfStyle w:val="000000100000" w:firstRow="0" w:lastRow="0" w:firstColumn="0" w:lastColumn="0" w:oddVBand="0" w:evenVBand="0" w:oddHBand="1" w:evenHBand="0" w:firstRowFirstColumn="0" w:firstRowLastColumn="0" w:lastRowFirstColumn="0" w:lastRowLastColumn="0"/>
+        </w:trPr>
+        <w:tc>
+          <w:tcPr>
+            <w:cnfStyle w:val="001000000000" w:firstRow="0" w:lastRow="0" w:firstColumn="1" w:lastColumn="0" w:oddVBand="0" w:evenVBand="0" w:oddHBand="0" w:evenHBand="0" w:firstRowFirstColumn="0" w:firstRowLastColumn="0" w:lastRowFirstColumn="0" w:lastRowLastColumn="0"/>
+            <w:tcW w:w="3209" w:type="dxa"/>
+          </w:tcPr>
+          <w:p>
+            <w:r>
+              <w:t>TC_0103</w:t>
+            </w:r>
+          </w:p>
+        </w:tc>
+        <w:tc>
+          <w:tcPr>
+            <w:tcW w:w="4724" w:type="dxa"/>
+          </w:tcPr>
+          <w:p>
+            <w:pPr>
+              <w:jc w:val="both"/>
+              <w:cnfStyle w:val="000000100000" w:firstRow="0" w:lastRow="0" w:firstColumn="0" w:lastColumn="0" w:oddVBand="0" w:evenVBand="0" w:oddHBand="1" w:evenHBand="0" w:firstRowFirstColumn="0" w:firstRowLastColumn="0" w:lastRowFirstColumn="0" w:lastRowLastColumn="0"/>
+              <w:rPr>
+                <w:lang w:val="en-GB"/>
+              </w:rPr>
+            </w:pPr>
+            <w:r>
+              <w:rPr>
+                <w:lang w:val="en-GB"/>
+              </w:rPr>
+              <w:t>F</w:t>
+            </w:r>
+            <w:r>
+              <w:rPr>
+                <w:lang w:val="en-GB"/>
+              </w:rPr>
+              <w:t>DC[R],</w:t>
+            </w:r>
+            <w:r>
+              <w:rPr>
+                <w:lang w:val="en-GB"/>
+              </w:rPr>
+              <w:t xml:space="preserve"> F</w:t>
+            </w:r>
+            <w:r>
+              <w:rPr>
+                <w:lang w:val="en-GB"/>
+              </w:rPr>
+              <w:t xml:space="preserve">NC[NR] </w:t>
+            </w:r>
+            <w:r>
+              <w:rPr>
+                <w:lang w:val="en-GB"/>
+              </w:rPr>
+              <w:t>LDC</w:t>
+            </w:r>
+            <w:r>
+              <w:rPr>
+                <w:lang w:val="en-GB"/>
+              </w:rPr>
+              <w:t>[RI</w:t>
+            </w:r>
+            <w:r>
+              <w:rPr>
+                <w:lang w:val="en-GB"/>
+              </w:rPr>
+              <w:t>_MIN_LEFT</w:t>
+            </w:r>
+            <w:r>
+              <w:rPr>
+                <w:lang w:val="en-GB"/>
+              </w:rPr>
+              <w:t>]</w:t>
+            </w:r>
+          </w:p>
+        </w:tc>
+        <w:tc>
+          <w:tcPr>
+            <w:tcW w:w="1695" w:type="dxa"/>
+          </w:tcPr>
+          <w:p>
+            <w:pPr>
+              <w:cnfStyle w:val="000000100000" w:firstRow="0" w:lastRow="0" w:firstColumn="0" w:lastColumn="0" w:oddVBand="0" w:evenVBand="0" w:oddHBand="1" w:evenHBand="0" w:firstRowFirstColumn="0" w:firstRowLastColumn="0" w:lastRowFirstColumn="0" w:lastRowLastColumn="0"/>
+            </w:pPr>
+            <w:r>
+              <w:t>Errato</w:t>
+            </w:r>
+          </w:p>
+        </w:tc>
+      </w:tr>
+      <w:tr>
+        <w:tc>
+          <w:tcPr>
+            <w:cnfStyle w:val="001000000000" w:firstRow="0" w:lastRow="0" w:firstColumn="1" w:lastColumn="0" w:oddVBand="0" w:evenVBand="0" w:oddHBand="0" w:evenHBand="0" w:firstRowFirstColumn="0" w:firstRowLastColumn="0" w:lastRowFirstColumn="0" w:lastRowLastColumn="0"/>
+            <w:tcW w:w="3209" w:type="dxa"/>
+          </w:tcPr>
+          <w:p>
+            <w:r>
+              <w:t>TC_0104</w:t>
+            </w:r>
+          </w:p>
+        </w:tc>
+        <w:tc>
+          <w:tcPr>
+            <w:tcW w:w="4724" w:type="dxa"/>
+          </w:tcPr>
+          <w:p>
+            <w:pPr>
+              <w:jc w:val="both"/>
+              <w:cnfStyle w:val="000000000000" w:firstRow="0" w:lastRow="0" w:firstColumn="0" w:lastColumn="0" w:oddVBand="0" w:evenVBand="0" w:oddHBand="0" w:evenHBand="0" w:firstRowFirstColumn="0" w:firstRowLastColumn="0" w:lastRowFirstColumn="0" w:lastRowLastColumn="0"/>
+              <w:rPr>
+                <w:lang w:val="en-GB"/>
+              </w:rPr>
+            </w:pPr>
+            <w:r>
+              <w:rPr>
+                <w:lang w:val="en-GB"/>
+              </w:rPr>
+              <w:t>F</w:t>
+            </w:r>
+            <w:r>
+              <w:rPr>
+                <w:lang w:val="en-GB"/>
+              </w:rPr>
+              <w:t xml:space="preserve">DC[R], </w:t>
+            </w:r>
+            <w:r>
+              <w:rPr>
+                <w:lang w:val="en-GB"/>
+              </w:rPr>
+              <w:t>F</w:t>
+            </w:r>
+            <w:r>
+              <w:rPr>
+                <w:lang w:val="en-GB"/>
+              </w:rPr>
+              <w:t>NC[NR] L</w:t>
+            </w:r>
+            <w:r>
+              <w:rPr>
+                <w:lang w:val="en-GB"/>
+              </w:rPr>
+              <w:t>DC</w:t>
+            </w:r>
+            <w:r>
+              <w:rPr>
+                <w:lang w:val="en-GB"/>
+              </w:rPr>
+              <w:t>[RI_MIN</w:t>
+            </w:r>
+            <w:r>
+              <w:rPr>
+                <w:lang w:val="en-GB"/>
+              </w:rPr>
+              <w:t>+</w:t>
+            </w:r>
+            <w:r>
+              <w:rPr>
+                <w:lang w:val="en-GB"/>
+              </w:rPr>
+              <w:t>_LEFT]</w:t>
+            </w:r>
+          </w:p>
+        </w:tc>
+        <w:tc>
+          <w:tcPr>
+            <w:tcW w:w="1695" w:type="dxa"/>
+          </w:tcPr>
+          <w:p>
+            <w:pPr>
+              <w:cnfStyle w:val="000000000000" w:firstRow="0" w:lastRow="0" w:firstColumn="0" w:lastColumn="0" w:oddVBand="0" w:evenVBand="0" w:oddHBand="0" w:evenHBand="0" w:firstRowFirstColumn="0" w:firstRowLastColumn="0" w:lastRowFirstColumn="0" w:lastRowLastColumn="0"/>
+            </w:pPr>
+            <w:r>
+              <w:t>Errato</w:t>
+            </w:r>
+          </w:p>
+        </w:tc>
+      </w:tr>
+      <w:tr>
+        <w:trPr>
+          <w:cnfStyle w:val="000000100000" w:firstRow="0" w:lastRow="0" w:firstColumn="0" w:lastColumn="0" w:oddVBand="0" w:evenVBand="0" w:oddHBand="1" w:evenHBand="0" w:firstRowFirstColumn="0" w:firstRowLastColumn="0" w:lastRowFirstColumn="0" w:lastRowLastColumn="0"/>
+        </w:trPr>
+        <w:tc>
+          <w:tcPr>
+            <w:cnfStyle w:val="001000000000" w:firstRow="0" w:lastRow="0" w:firstColumn="1" w:lastColumn="0" w:oddVBand="0" w:evenVBand="0" w:oddHBand="0" w:evenHBand="0" w:firstRowFirstColumn="0" w:firstRowLastColumn="0" w:lastRowFirstColumn="0" w:lastRowLastColumn="0"/>
+            <w:tcW w:w="3209" w:type="dxa"/>
+          </w:tcPr>
+          <w:p>
+            <w:pPr>
+              <w:rPr>
+                <w:lang w:val="en-GB"/>
+              </w:rPr>
+            </w:pPr>
+            <w:r>
+              <w:t>TC_0105</w:t>
+            </w:r>
+          </w:p>
+        </w:tc>
+        <w:tc>
+          <w:tcPr>
+            <w:tcW w:w="4724" w:type="dxa"/>
+          </w:tcPr>
+          <w:p>
+            <w:pPr>
+              <w:jc w:val="both"/>
+              <w:cnfStyle w:val="000000100000" w:firstRow="0" w:lastRow="0" w:firstColumn="0" w:lastColumn="0" w:oddVBand="0" w:evenVBand="0" w:oddHBand="1" w:evenHBand="0" w:firstRowFirstColumn="0" w:firstRowLastColumn="0" w:lastRowFirstColumn="0" w:lastRowLastColumn="0"/>
+              <w:rPr>
+                <w:lang w:val="en-GB"/>
+              </w:rPr>
+            </w:pPr>
+            <w:r>
+              <w:rPr>
+                <w:lang w:val="en-GB"/>
+              </w:rPr>
+              <w:t>F</w:t>
+            </w:r>
+            <w:r>
+              <w:rPr>
+                <w:lang w:val="en-GB"/>
+              </w:rPr>
+              <w:t>DC[R],</w:t>
+            </w:r>
+            <w:r>
+              <w:rPr>
+                <w:lang w:val="en-GB"/>
+              </w:rPr>
+              <w:t xml:space="preserve"> F</w:t>
+            </w:r>
+            <w:r>
+              <w:rPr>
+                <w:lang w:val="en-GB"/>
+              </w:rPr>
+              <w:t>NC[NR] L</w:t>
+            </w:r>
+            <w:r>
+              <w:rPr>
+                <w:lang w:val="en-GB"/>
+              </w:rPr>
+              <w:t>DC</w:t>
+            </w:r>
+            <w:r>
+              <w:rPr>
+                <w:lang w:val="en-GB"/>
+              </w:rPr>
+              <w:t>[RI_</w:t>
+            </w:r>
+            <w:r>
+              <w:rPr>
+                <w:lang w:val="en-GB"/>
+              </w:rPr>
+              <w:t>NOM</w:t>
+            </w:r>
+            <w:r>
+              <w:rPr>
+                <w:lang w:val="en-GB"/>
+              </w:rPr>
+              <w:t>_LEFT]</w:t>
+            </w:r>
+          </w:p>
+        </w:tc>
+        <w:tc>
+          <w:tcPr>
+            <w:tcW w:w="1695" w:type="dxa"/>
+          </w:tcPr>
+          <w:p>
+            <w:pPr>
+              <w:cnfStyle w:val="000000100000" w:firstRow="0" w:lastRow="0" w:firstColumn="0" w:lastColumn="0" w:oddVBand="0" w:evenVBand="0" w:oddHBand="1" w:evenHBand="0" w:firstRowFirstColumn="0" w:firstRowLastColumn="0" w:lastRowFirstColumn="0" w:lastRowLastColumn="0"/>
+            </w:pPr>
+            <w:r>
+              <w:t>Errato</w:t>
+            </w:r>
+          </w:p>
+        </w:tc>
+      </w:tr>
+      <w:tr>
+        <w:tc>
+          <w:tcPr>
+            <w:cnfStyle w:val="001000000000" w:firstRow="0" w:lastRow="0" w:firstColumn="1" w:lastColumn="0" w:oddVBand="0" w:evenVBand="0" w:oddHBand="0" w:evenHBand="0" w:firstRowFirstColumn="0" w:firstRowLastColumn="0" w:lastRowFirstColumn="0" w:lastRowLastColumn="0"/>
+            <w:tcW w:w="3209" w:type="dxa"/>
+          </w:tcPr>
+          <w:p>
+            <w:pPr>
+              <w:rPr>
+                <w:lang w:val="en-GB"/>
+              </w:rPr>
+            </w:pPr>
+            <w:r>
+              <w:t>TC_0106</w:t>
+            </w:r>
+          </w:p>
+        </w:tc>
+        <w:tc>
+          <w:tcPr>
+            <w:tcW w:w="4724" w:type="dxa"/>
+          </w:tcPr>
+          <w:p>
+            <w:pPr>
+              <w:jc w:val="both"/>
+              <w:cnfStyle w:val="000000000000" w:firstRow="0" w:lastRow="0" w:firstColumn="0" w:lastColumn="0" w:oddVBand="0" w:evenVBand="0" w:oddHBand="0" w:evenHBand="0" w:firstRowFirstColumn="0" w:firstRowLastColumn="0" w:lastRowFirstColumn="0" w:lastRowLastColumn="0"/>
+              <w:rPr>
+                <w:lang w:val="en-GB"/>
+              </w:rPr>
+            </w:pPr>
+            <w:r>
+              <w:rPr>
+                <w:lang w:val="en-GB"/>
+              </w:rPr>
+              <w:t>F</w:t>
+            </w:r>
+            <w:r>
+              <w:rPr>
+                <w:lang w:val="en-GB"/>
+              </w:rPr>
+              <w:t xml:space="preserve">DC[R], </w:t>
+            </w:r>
+            <w:r>
+              <w:rPr>
+                <w:lang w:val="en-GB"/>
+              </w:rPr>
+              <w:t>F</w:t>
+            </w:r>
+            <w:r>
+              <w:rPr>
+                <w:lang w:val="en-GB"/>
+              </w:rPr>
+              <w:t>NC[NR] L</w:t>
+            </w:r>
+            <w:r>
+              <w:rPr>
+                <w:lang w:val="en-GB"/>
+              </w:rPr>
+              <w:t>DC</w:t>
+            </w:r>
+            <w:r>
+              <w:rPr>
+                <w:lang w:val="en-GB"/>
+              </w:rPr>
+              <w:t>[RI_</w:t>
+            </w:r>
+            <w:r>
+              <w:rPr>
+                <w:lang w:val="en-GB"/>
+              </w:rPr>
+              <w:t>MAX-</w:t>
+            </w:r>
+            <w:r>
+              <w:rPr>
+                <w:lang w:val="en-GB"/>
+              </w:rPr>
+              <w:t>_LEFT]</w:t>
+            </w:r>
+          </w:p>
+        </w:tc>
+        <w:tc>
+          <w:tcPr>
+            <w:tcW w:w="1695" w:type="dxa"/>
+          </w:tcPr>
+          <w:p>
+            <w:pPr>
+              <w:cnfStyle w:val="000000000000" w:firstRow="0" w:lastRow="0" w:firstColumn="0" w:lastColumn="0" w:oddVBand="0" w:evenVBand="0" w:oddHBand="0" w:evenHBand="0" w:firstRowFirstColumn="0" w:firstRowLastColumn="0" w:lastRowFirstColumn="0" w:lastRowLastColumn="0"/>
+            </w:pPr>
+            <w:r>
+              <w:t>Errato</w:t>
+            </w:r>
+          </w:p>
+        </w:tc>
+      </w:tr>
+      <w:tr>
+        <w:trPr>
+          <w:cnfStyle w:val="000000100000" w:firstRow="0" w:lastRow="0" w:firstColumn="0" w:lastColumn="0" w:oddVBand="0" w:evenVBand="0" w:oddHBand="1" w:evenHBand="0" w:firstRowFirstColumn="0" w:firstRowLastColumn="0" w:lastRowFirstColumn="0" w:lastRowLastColumn="0"/>
+        </w:trPr>
+        <w:tc>
+          <w:tcPr>
+            <w:cnfStyle w:val="001000000000" w:firstRow="0" w:lastRow="0" w:firstColumn="1" w:lastColumn="0" w:oddVBand="0" w:evenVBand="0" w:oddHBand="0" w:evenHBand="0" w:firstRowFirstColumn="0" w:firstRowLastColumn="0" w:lastRowFirstColumn="0" w:lastRowLastColumn="0"/>
+            <w:tcW w:w="3209" w:type="dxa"/>
+          </w:tcPr>
+          <w:p>
+            <w:pPr>
+              <w:rPr>
+                <w:lang w:val="en-GB"/>
+              </w:rPr>
+            </w:pPr>
+            <w:r>
+              <w:t>TC_0107</w:t>
+            </w:r>
+          </w:p>
+        </w:tc>
+        <w:tc>
+          <w:tcPr>
+            <w:tcW w:w="4724" w:type="dxa"/>
+          </w:tcPr>
+          <w:p>
+            <w:pPr>
+              <w:jc w:val="both"/>
+              <w:cnfStyle w:val="000000100000" w:firstRow="0" w:lastRow="0" w:firstColumn="0" w:lastColumn="0" w:oddVBand="0" w:evenVBand="0" w:oddHBand="1" w:evenHBand="0" w:firstRowFirstColumn="0" w:firstRowLastColumn="0" w:lastRowFirstColumn="0" w:lastRowLastColumn="0"/>
+              <w:rPr>
+                <w:lang w:val="en-GB"/>
+              </w:rPr>
+            </w:pPr>
+            <w:r>
+              <w:rPr>
+                <w:lang w:val="en-GB"/>
+              </w:rPr>
+              <w:t>F</w:t>
+            </w:r>
+            <w:r>
+              <w:rPr>
+                <w:lang w:val="en-GB"/>
+              </w:rPr>
+              <w:t>DC[R],</w:t>
+            </w:r>
+            <w:r>
+              <w:rPr>
+                <w:lang w:val="en-GB"/>
+              </w:rPr>
+              <w:t xml:space="preserve"> F</w:t>
+            </w:r>
+            <w:r>
+              <w:rPr>
+                <w:lang w:val="en-GB"/>
+              </w:rPr>
+              <w:t>NC[NR] L</w:t>
+            </w:r>
+            <w:r>
+              <w:rPr>
+                <w:lang w:val="en-GB"/>
+              </w:rPr>
+              <w:t>DC</w:t>
+            </w:r>
+            <w:r>
+              <w:rPr>
+                <w:lang w:val="en-GB"/>
+              </w:rPr>
+              <w:t>[RI_</w:t>
+            </w:r>
+            <w:r>
+              <w:rPr>
+                <w:lang w:val="en-GB"/>
+              </w:rPr>
+              <w:t>MAX</w:t>
+            </w:r>
+            <w:r>
+              <w:rPr>
+                <w:lang w:val="en-GB"/>
+              </w:rPr>
+              <w:t>_LEFT]</w:t>
+            </w:r>
+          </w:p>
+        </w:tc>
+        <w:tc>
+          <w:tcPr>
+            <w:tcW w:w="1695" w:type="dxa"/>
+          </w:tcPr>
+          <w:p>
+            <w:pPr>
+              <w:cnfStyle w:val="000000100000" w:firstRow="0" w:lastRow="0" w:firstColumn="0" w:lastColumn="0" w:oddVBand="0" w:evenVBand="0" w:oddHBand="1" w:evenHBand="0" w:firstRowFirstColumn="0" w:firstRowLastColumn="0" w:lastRowFirstColumn="0" w:lastRowLastColumn="0"/>
+            </w:pPr>
+            <w:r>
+              <w:t>Errata</w:t>
+            </w:r>
+          </w:p>
+        </w:tc>
+      </w:tr>
+      <w:tr>
+        <w:tc>
+          <w:tcPr>
+            <w:cnfStyle w:val="001000000000" w:firstRow="0" w:lastRow="0" w:firstColumn="1" w:lastColumn="0" w:oddVBand="0" w:evenVBand="0" w:oddHBand="0" w:evenHBand="0" w:firstRowFirstColumn="0" w:firstRowLastColumn="0" w:lastRowFirstColumn="0" w:lastRowLastColumn="0"/>
+            <w:tcW w:w="3209" w:type="dxa"/>
+          </w:tcPr>
+          <w:p>
+            <w:r>
+              <w:t>TC_010</w:t>
+            </w:r>
+            <w:r>
+              <w:t>8</w:t>
+            </w:r>
+          </w:p>
+        </w:tc>
+        <w:tc>
+          <w:tcPr>
+            <w:tcW w:w="4724" w:type="dxa"/>
+          </w:tcPr>
+          <w:p>
+            <w:pPr>
+              <w:jc w:val="both"/>
+              <w:cnfStyle w:val="000000000000" w:firstRow="0" w:lastRow="0" w:firstColumn="0" w:lastColumn="0" w:oddVBand="0" w:evenVBand="0" w:oddHBand="0" w:evenHBand="0" w:firstRowFirstColumn="0" w:firstRowLastColumn="0" w:lastRowFirstColumn="0" w:lastRowLastColumn="0"/>
+              <w:rPr>
+                <w:lang w:val="en-GB"/>
+              </w:rPr>
+            </w:pPr>
+            <w:r>
+              <w:rPr>
+                <w:lang w:val="en-GB"/>
+              </w:rPr>
+              <w:t>F</w:t>
+            </w:r>
+            <w:r>
+              <w:rPr>
+                <w:lang w:val="en-GB"/>
+              </w:rPr>
+              <w:t xml:space="preserve">DC[R], </w:t>
+            </w:r>
+            <w:r>
+              <w:rPr>
+                <w:lang w:val="en-GB"/>
+              </w:rPr>
+              <w:t>F</w:t>
+            </w:r>
+            <w:r>
+              <w:rPr>
+                <w:lang w:val="en-GB"/>
+              </w:rPr>
+              <w:t>NC[NR] L</w:t>
+            </w:r>
+            <w:r>
+              <w:rPr>
+                <w:lang w:val="en-GB"/>
+              </w:rPr>
+              <w:t>DC</w:t>
+            </w:r>
+            <w:r>
+              <w:rPr>
+                <w:lang w:val="en-GB"/>
+              </w:rPr>
+              <w:t>[RI_MIN_</w:t>
+            </w:r>
+            <w:r>
+              <w:rPr>
+                <w:lang w:val="en-GB"/>
+              </w:rPr>
+              <w:t>RIGHT</w:t>
+            </w:r>
+            <w:r>
+              <w:rPr>
+                <w:lang w:val="en-GB"/>
+              </w:rPr>
+              <w:t>]</w:t>
+            </w:r>
+          </w:p>
+        </w:tc>
+        <w:tc>
+          <w:tcPr>
+            <w:tcW w:w="1695" w:type="dxa"/>
+          </w:tcPr>
+          <w:p>
+            <w:pPr>
+              <w:cnfStyle w:val="000000000000" w:firstRow="0" w:lastRow="0" w:firstColumn="0" w:lastColumn="0" w:oddVBand="0" w:evenVBand="0" w:oddHBand="0" w:evenHBand="0" w:firstRowFirstColumn="0" w:firstRowLastColumn="0" w:lastRowFirstColumn="0" w:lastRowLastColumn="0"/>
+              <w:rPr>
+                <w:lang w:val="en-GB"/>
+              </w:rPr>
+            </w:pPr>
+            <w:proofErr w:type="spellStart"/>
+            <w:r>
+              <w:rPr>
+                <w:lang w:val="en-GB"/>
+              </w:rPr>
+              <w:t>Errato</w:t>
+            </w:r>
+            <w:proofErr w:type="spellEnd"/>
+          </w:p>
+        </w:tc>
+      </w:tr>
+      <w:tr>
+        <w:trPr>
+          <w:cnfStyle w:val="000000100000" w:firstRow="0" w:lastRow="0" w:firstColumn="0" w:lastColumn="0" w:oddVBand="0" w:evenVBand="0" w:oddHBand="1" w:evenHBand="0" w:firstRowFirstColumn="0" w:firstRowLastColumn="0" w:lastRowFirstColumn="0" w:lastRowLastColumn="0"/>
+        </w:trPr>
+        <w:tc>
+          <w:tcPr>
+            <w:cnfStyle w:val="001000000000" w:firstRow="0" w:lastRow="0" w:firstColumn="1" w:lastColumn="0" w:oddVBand="0" w:evenVBand="0" w:oddHBand="0" w:evenHBand="0" w:firstRowFirstColumn="0" w:firstRowLastColumn="0" w:lastRowFirstColumn="0" w:lastRowLastColumn="0"/>
+            <w:tcW w:w="3209" w:type="dxa"/>
+          </w:tcPr>
+          <w:p>
+            <w:r>
+              <w:t>TC_010</w:t>
+            </w:r>
+            <w:r>
+              <w:t>9</w:t>
+            </w:r>
+          </w:p>
+        </w:tc>
+        <w:tc>
+          <w:tcPr>
+            <w:tcW w:w="4724" w:type="dxa"/>
+          </w:tcPr>
+          <w:p>
+            <w:pPr>
+              <w:jc w:val="both"/>
+              <w:cnfStyle w:val="000000100000" w:firstRow="0" w:lastRow="0" w:firstColumn="0" w:lastColumn="0" w:oddVBand="0" w:evenVBand="0" w:oddHBand="1" w:evenHBand="0" w:firstRowFirstColumn="0" w:firstRowLastColumn="0" w:lastRowFirstColumn="0" w:lastRowLastColumn="0"/>
+              <w:rPr>
+                <w:lang w:val="en-GB"/>
+              </w:rPr>
+            </w:pPr>
+            <w:r>
+              <w:rPr>
+                <w:lang w:val="en-GB"/>
+              </w:rPr>
+              <w:t>F</w:t>
+            </w:r>
+            <w:r>
+              <w:rPr>
+                <w:lang w:val="en-GB"/>
+              </w:rPr>
+              <w:t>DC[R],</w:t>
+            </w:r>
+            <w:r>
+              <w:rPr>
+                <w:lang w:val="en-GB"/>
+              </w:rPr>
+              <w:t xml:space="preserve"> F</w:t>
+            </w:r>
+            <w:r>
+              <w:rPr>
+                <w:lang w:val="en-GB"/>
+              </w:rPr>
+              <w:t>NC[NR] L</w:t>
+            </w:r>
+            <w:r>
+              <w:rPr>
+                <w:lang w:val="en-GB"/>
+              </w:rPr>
+              <w:t>DC</w:t>
+            </w:r>
+            <w:r>
+              <w:rPr>
+                <w:lang w:val="en-GB"/>
+              </w:rPr>
+              <w:t>[RI_MIN+_</w:t>
+            </w:r>
+            <w:r>
+              <w:rPr>
+                <w:lang w:val="en-GB"/>
+              </w:rPr>
+              <w:t>RIGHT</w:t>
+            </w:r>
+            <w:r>
+              <w:rPr>
+                <w:lang w:val="en-GB"/>
+              </w:rPr>
+              <w:t>]</w:t>
+            </w:r>
+          </w:p>
+        </w:tc>
+        <w:tc>
+          <w:tcPr>
+            <w:tcW w:w="1695" w:type="dxa"/>
+          </w:tcPr>
+          <w:p>
+            <w:pPr>
+              <w:cnfStyle w:val="000000100000" w:firstRow="0" w:lastRow="0" w:firstColumn="0" w:lastColumn="0" w:oddVBand="0" w:evenVBand="0" w:oddHBand="1" w:evenHBand="0" w:firstRowFirstColumn="0" w:firstRowLastColumn="0" w:lastRowFirstColumn="0" w:lastRowLastColumn="0"/>
+            </w:pPr>
+            <w:r>
+              <w:t>Errato</w:t>
+            </w:r>
+          </w:p>
+        </w:tc>
+      </w:tr>
+      <w:tr>
+        <w:tc>
+          <w:tcPr>
+            <w:cnfStyle w:val="001000000000" w:firstRow="0" w:lastRow="0" w:firstColumn="1" w:lastColumn="0" w:oddVBand="0" w:evenVBand="0" w:oddHBand="0" w:evenHBand="0" w:firstRowFirstColumn="0" w:firstRowLastColumn="0" w:lastRowFirstColumn="0" w:lastRowLastColumn="0"/>
+            <w:tcW w:w="3209" w:type="dxa"/>
+          </w:tcPr>
+          <w:p>
+            <w:pPr>
+              <w:rPr>
+                <w:lang w:val="en-GB"/>
+              </w:rPr>
+            </w:pPr>
+            <w:r>
+              <w:t>TC_01</w:t>
+            </w:r>
+            <w:r>
+              <w:t>10</w:t>
+            </w:r>
+          </w:p>
+        </w:tc>
+        <w:tc>
+          <w:tcPr>
+            <w:tcW w:w="4724" w:type="dxa"/>
+          </w:tcPr>
+          <w:p>
+            <w:pPr>
+              <w:cnfStyle w:val="000000000000" w:firstRow="0" w:lastRow="0" w:firstColumn="0" w:lastColumn="0" w:oddVBand="0" w:evenVBand="0" w:oddHBand="0" w:evenHBand="0" w:firstRowFirstColumn="0" w:firstRowLastColumn="0" w:lastRowFirstColumn="0" w:lastRowLastColumn="0"/>
+              <w:rPr>
+                <w:lang w:val="en-GB"/>
+              </w:rPr>
+            </w:pPr>
+            <w:r>
+              <w:rPr>
+                <w:lang w:val="en-GB"/>
+              </w:rPr>
+              <w:t>F</w:t>
+            </w:r>
+            <w:r>
+              <w:rPr>
+                <w:lang w:val="en-GB"/>
+              </w:rPr>
+              <w:t xml:space="preserve">DC[R], </w:t>
+            </w:r>
+            <w:r>
+              <w:rPr>
+                <w:lang w:val="en-GB"/>
+              </w:rPr>
+              <w:t>F</w:t>
+            </w:r>
+            <w:r>
+              <w:rPr>
+                <w:lang w:val="en-GB"/>
+              </w:rPr>
+              <w:t>NC[NR] L</w:t>
+            </w:r>
+            <w:r>
+              <w:rPr>
+                <w:lang w:val="en-GB"/>
+              </w:rPr>
+              <w:t>DC</w:t>
+            </w:r>
+            <w:r>
+              <w:rPr>
+                <w:lang w:val="en-GB"/>
+              </w:rPr>
+              <w:t>[RI_NOM_</w:t>
+            </w:r>
+            <w:r>
+              <w:rPr>
+                <w:lang w:val="en-GB"/>
+              </w:rPr>
+              <w:t>RIGHT</w:t>
+            </w:r>
+            <w:r>
+              <w:rPr>
+                <w:lang w:val="en-GB"/>
+              </w:rPr>
+              <w:t>]</w:t>
+            </w:r>
+          </w:p>
+        </w:tc>
+        <w:tc>
+          <w:tcPr>
+            <w:tcW w:w="1695" w:type="dxa"/>
+          </w:tcPr>
+          <w:p>
+            <w:pPr>
+              <w:cnfStyle w:val="000000000000" w:firstRow="0" w:lastRow="0" w:firstColumn="0" w:lastColumn="0" w:oddVBand="0" w:evenVBand="0" w:oddHBand="0" w:evenHBand="0" w:firstRowFirstColumn="0" w:firstRowLastColumn="0" w:lastRowFirstColumn="0" w:lastRowLastColumn="0"/>
+            </w:pPr>
+            <w:r>
+              <w:t>Errato</w:t>
+            </w:r>
+          </w:p>
+        </w:tc>
+      </w:tr>
+      <w:tr>
+        <w:trPr>
+          <w:cnfStyle w:val="000000100000" w:firstRow="0" w:lastRow="0" w:firstColumn="0" w:lastColumn="0" w:oddVBand="0" w:evenVBand="0" w:oddHBand="1" w:evenHBand="0" w:firstRowFirstColumn="0" w:firstRowLastColumn="0" w:lastRowFirstColumn="0" w:lastRowLastColumn="0"/>
+        </w:trPr>
+        <w:tc>
+          <w:tcPr>
+            <w:cnfStyle w:val="001000000000" w:firstRow="0" w:lastRow="0" w:firstColumn="1" w:lastColumn="0" w:oddVBand="0" w:evenVBand="0" w:oddHBand="0" w:evenHBand="0" w:firstRowFirstColumn="0" w:firstRowLastColumn="0" w:lastRowFirstColumn="0" w:lastRowLastColumn="0"/>
+            <w:tcW w:w="3209" w:type="dxa"/>
+          </w:tcPr>
+          <w:p>
+            <w:pPr>
+              <w:rPr>
+                <w:lang w:val="en-GB"/>
+              </w:rPr>
+            </w:pPr>
+            <w:r>
+              <w:t>TC_01</w:t>
+            </w:r>
+            <w:r>
+              <w:t>11</w:t>
+            </w:r>
+          </w:p>
+        </w:tc>
+        <w:tc>
+          <w:tcPr>
+            <w:tcW w:w="4724" w:type="dxa"/>
+          </w:tcPr>
+          <w:p>
+            <w:pPr>
+              <w:cnfStyle w:val="000000100000" w:firstRow="0" w:lastRow="0" w:firstColumn="0" w:lastColumn="0" w:oddVBand="0" w:evenVBand="0" w:oddHBand="1" w:evenHBand="0" w:firstRowFirstColumn="0" w:firstRowLastColumn="0" w:lastRowFirstColumn="0" w:lastRowLastColumn="0"/>
+              <w:rPr>
+                <w:lang w:val="en-GB"/>
+              </w:rPr>
+            </w:pPr>
+            <w:r>
+              <w:rPr>
+                <w:lang w:val="en-GB"/>
+              </w:rPr>
+              <w:t>F</w:t>
+            </w:r>
+            <w:r>
+              <w:rPr>
+                <w:lang w:val="en-GB"/>
+              </w:rPr>
+              <w:t xml:space="preserve">DC[R], </w:t>
+            </w:r>
+            <w:r>
+              <w:rPr>
+                <w:lang w:val="en-GB"/>
+              </w:rPr>
+              <w:t>F</w:t>
+            </w:r>
+            <w:r>
+              <w:rPr>
+                <w:lang w:val="en-GB"/>
+              </w:rPr>
+              <w:t>NC[NR] L</w:t>
+            </w:r>
+            <w:r>
+              <w:rPr>
+                <w:lang w:val="en-GB"/>
+              </w:rPr>
+              <w:t>DC</w:t>
+            </w:r>
+            <w:r>
+              <w:rPr>
+                <w:lang w:val="en-GB"/>
+              </w:rPr>
+              <w:t>[RI_MAX-_</w:t>
+            </w:r>
+            <w:r>
+              <w:rPr>
+                <w:lang w:val="en-GB"/>
+              </w:rPr>
+              <w:t>RIGHT</w:t>
+            </w:r>
+            <w:r>
+              <w:rPr>
+                <w:lang w:val="en-GB"/>
+              </w:rPr>
+              <w:t>]</w:t>
+            </w:r>
+          </w:p>
+        </w:tc>
+        <w:tc>
+          <w:tcPr>
+            <w:tcW w:w="1695" w:type="dxa"/>
+          </w:tcPr>
+          <w:p>
+            <w:pPr>
+              <w:cnfStyle w:val="000000100000" w:firstRow="0" w:lastRow="0" w:firstColumn="0" w:lastColumn="0" w:oddVBand="0" w:evenVBand="0" w:oddHBand="1" w:evenHBand="0" w:firstRowFirstColumn="0" w:firstRowLastColumn="0" w:lastRowFirstColumn="0" w:lastRowLastColumn="0"/>
+            </w:pPr>
+            <w:r>
+              <w:t>Errato</w:t>
+            </w:r>
+          </w:p>
+        </w:tc>
+      </w:tr>
+      <w:tr>
+        <w:tc>
+          <w:tcPr>
+            <w:cnfStyle w:val="001000000000" w:firstRow="0" w:lastRow="0" w:firstColumn="1" w:lastColumn="0" w:oddVBand="0" w:evenVBand="0" w:oddHBand="0" w:evenHBand="0" w:firstRowFirstColumn="0" w:firstRowLastColumn="0" w:lastRowFirstColumn="0" w:lastRowLastColumn="0"/>
+            <w:tcW w:w="3209" w:type="dxa"/>
+          </w:tcPr>
+          <w:p>
+            <w:pPr>
+              <w:rPr>
+                <w:lang w:val="en-GB"/>
+              </w:rPr>
+            </w:pPr>
+            <w:r>
+              <w:t>TC_01</w:t>
+            </w:r>
+            <w:r>
+              <w:t>11</w:t>
+            </w:r>
+          </w:p>
+        </w:tc>
+        <w:tc>
+          <w:tcPr>
+            <w:tcW w:w="4724" w:type="dxa"/>
+          </w:tcPr>
+          <w:p>
+            <w:pPr>
+              <w:cnfStyle w:val="000000000000" w:firstRow="0" w:lastRow="0" w:firstColumn="0" w:lastColumn="0" w:oddVBand="0" w:evenVBand="0" w:oddHBand="0" w:evenHBand="0" w:firstRowFirstColumn="0" w:firstRowLastColumn="0" w:lastRowFirstColumn="0" w:lastRowLastColumn="0"/>
+              <w:rPr>
+                <w:lang w:val="en-GB"/>
+              </w:rPr>
+            </w:pPr>
+            <w:r>
+              <w:rPr>
+                <w:lang w:val="en-GB"/>
+              </w:rPr>
+              <w:t>F</w:t>
+            </w:r>
+            <w:r>
+              <w:rPr>
+                <w:lang w:val="en-GB"/>
+              </w:rPr>
+              <w:t xml:space="preserve">DC[R], </w:t>
+            </w:r>
+            <w:r>
+              <w:rPr>
+                <w:lang w:val="en-GB"/>
+              </w:rPr>
+              <w:t>F</w:t>
+            </w:r>
+            <w:r>
+              <w:rPr>
+                <w:lang w:val="en-GB"/>
+              </w:rPr>
+              <w:t>NC[NR] L</w:t>
+            </w:r>
+            <w:r>
+              <w:rPr>
+                <w:lang w:val="en-GB"/>
+              </w:rPr>
+              <w:t>DC</w:t>
+            </w:r>
+            <w:r>
+              <w:rPr>
+                <w:lang w:val="en-GB"/>
+              </w:rPr>
+              <w:t>[RI_MAX_</w:t>
+            </w:r>
+            <w:r>
+              <w:rPr>
+                <w:lang w:val="en-GB"/>
+              </w:rPr>
+              <w:t>RIGHT</w:t>
+            </w:r>
+            <w:r>
+              <w:rPr>
+                <w:lang w:val="en-GB"/>
+              </w:rPr>
+              <w:t>]</w:t>
+            </w:r>
+          </w:p>
+        </w:tc>
+        <w:tc>
+          <w:tcPr>
+            <w:tcW w:w="1695" w:type="dxa"/>
+          </w:tcPr>
+          <w:p>
+            <w:pPr>
+              <w:cnfStyle w:val="000000000000" w:firstRow="0" w:lastRow="0" w:firstColumn="0" w:lastColumn="0" w:oddVBand="0" w:evenVBand="0" w:oddHBand="0" w:evenHBand="0" w:firstRowFirstColumn="0" w:firstRowLastColumn="0" w:lastRowFirstColumn="0" w:lastRowLastColumn="0"/>
+            </w:pPr>
+            <w:r>
+              <w:t>Errato</w:t>
+            </w:r>
+          </w:p>
+        </w:tc>
+      </w:tr>
+      <w:tr>
+        <w:trPr>
+          <w:cnfStyle w:val="000000100000" w:firstRow="0" w:lastRow="0" w:firstColumn="0" w:lastColumn="0" w:oddVBand="0" w:evenVBand="0" w:oddHBand="1" w:evenHBand="0" w:firstRowFirstColumn="0" w:firstRowLastColumn="0" w:lastRowFirstColumn="0" w:lastRowLastColumn="0"/>
+        </w:trPr>
+        <w:tc>
+          <w:tcPr>
+            <w:cnfStyle w:val="001000000000" w:firstRow="0" w:lastRow="0" w:firstColumn="1" w:lastColumn="0" w:oddVBand="0" w:evenVBand="0" w:oddHBand="0" w:evenHBand="0" w:firstRowFirstColumn="0" w:firstRowLastColumn="0" w:lastRowFirstColumn="0" w:lastRowLastColumn="0"/>
+            <w:tcW w:w="3209" w:type="dxa"/>
+          </w:tcPr>
+          <w:p>
+            <w:r>
+              <w:t>TC_0</w:t>
+            </w:r>
+            <w:r>
+              <w:t>1</w:t>
+            </w:r>
+            <w:r>
+              <w:t>12</w:t>
+            </w:r>
+          </w:p>
+        </w:tc>
+        <w:tc>
+          <w:tcPr>
+            <w:tcW w:w="4724" w:type="dxa"/>
+          </w:tcPr>
+          <w:p>
+            <w:pPr>
+              <w:cnfStyle w:val="000000100000" w:firstRow="0" w:lastRow="0" w:firstColumn="0" w:lastColumn="0" w:oddVBand="0" w:evenVBand="0" w:oddHBand="1" w:evenHBand="0" w:firstRowFirstColumn="0" w:firstRowLastColumn="0" w:lastRowFirstColumn="0" w:lastRowLastColumn="0"/>
+            </w:pPr>
+            <w:r>
+              <w:t>F</w:t>
+            </w:r>
+            <w:r>
+              <w:t xml:space="preserve">DC[R], </w:t>
+            </w:r>
+            <w:r>
+              <w:t>F</w:t>
+            </w:r>
+            <w:r>
+              <w:t>NC[NR] L</w:t>
+            </w:r>
+            <w:r>
+              <w:t>DC</w:t>
+            </w:r>
+            <w:r>
+              <w:t>[R</w:t>
+            </w:r>
+            <w:r>
+              <w:t>V_NOM</w:t>
+            </w:r>
+            <w:r>
+              <w:t>]</w:t>
+            </w:r>
+          </w:p>
+        </w:tc>
+        <w:tc>
+          <w:tcPr>
+            <w:tcW w:w="1695" w:type="dxa"/>
+          </w:tcPr>
+          <w:p>
+            <w:pPr>
+              <w:cnfStyle w:val="000000100000" w:firstRow="0" w:lastRow="0" w:firstColumn="0" w:lastColumn="0" w:oddVBand="0" w:evenVBand="0" w:oddHBand="1" w:evenHBand="0" w:firstRowFirstColumn="0" w:firstRowLastColumn="0" w:lastRowFirstColumn="0" w:lastRowLastColumn="0"/>
+            </w:pPr>
+            <w:r>
+              <w:t>Corretto</w:t>
+            </w:r>
+          </w:p>
+        </w:tc>
+      </w:tr>
+      <w:tr>
+        <w:tc>
+          <w:tcPr>
+            <w:cnfStyle w:val="001000000000" w:firstRow="0" w:lastRow="0" w:firstColumn="1" w:lastColumn="0" w:oddVBand="0" w:evenVBand="0" w:oddHBand="0" w:evenHBand="0" w:firstRowFirstColumn="0" w:firstRowLastColumn="0" w:lastRowFirstColumn="0" w:lastRowLastColumn="0"/>
+            <w:tcW w:w="3209" w:type="dxa"/>
+          </w:tcPr>
+          <w:p>
+            <w:r>
+              <w:t>TC_0</w:t>
+            </w:r>
+            <w:r>
+              <w:t>1</w:t>
+            </w:r>
+            <w:r>
+              <w:t>13</w:t>
+            </w:r>
+          </w:p>
+        </w:tc>
+        <w:tc>
+          <w:tcPr>
+            <w:tcW w:w="4724" w:type="dxa"/>
+          </w:tcPr>
+          <w:p>
+            <w:pPr>
+              <w:cnfStyle w:val="000000000000" w:firstRow="0" w:lastRow="0" w:firstColumn="0" w:lastColumn="0" w:oddVBand="0" w:evenVBand="0" w:oddHBand="0" w:evenHBand="0" w:firstRowFirstColumn="0" w:firstRowLastColumn="0" w:lastRowFirstColumn="0" w:lastRowLastColumn="0"/>
+            </w:pPr>
+            <w:r>
+              <w:t>F</w:t>
+            </w:r>
+            <w:r>
+              <w:t xml:space="preserve">DC[R], </w:t>
+            </w:r>
+            <w:r>
+              <w:t>F</w:t>
+            </w:r>
+            <w:r>
+              <w:t>NC[NR] L</w:t>
+            </w:r>
+            <w:r>
+              <w:t>DC</w:t>
+            </w:r>
+            <w:r>
+              <w:t>[RV_</w:t>
+            </w:r>
+            <w:r>
+              <w:t>MIN</w:t>
+            </w:r>
+            <w:r>
+              <w:t>]</w:t>
+            </w:r>
+          </w:p>
+        </w:tc>
+        <w:tc>
+          <w:tcPr>
+            <w:tcW w:w="1695" w:type="dxa"/>
+          </w:tcPr>
+          <w:p>
+            <w:pPr>
+              <w:cnfStyle w:val="000000000000" w:firstRow="0" w:lastRow="0" w:firstColumn="0" w:lastColumn="0" w:oddVBand="0" w:evenVBand="0" w:oddHBand="0" w:evenHBand="0" w:firstRowFirstColumn="0" w:firstRowLastColumn="0" w:lastRowFirstColumn="0" w:lastRowLastColumn="0"/>
+              <w:rPr>
+                <w:lang w:val="en-GB"/>
+              </w:rPr>
+            </w:pPr>
+            <w:proofErr w:type="spellStart"/>
+            <w:r>
+              <w:rPr>
+                <w:lang w:val="en-GB"/>
+              </w:rPr>
+              <w:t>Corretto</w:t>
+            </w:r>
+            <w:proofErr w:type="spellEnd"/>
+          </w:p>
+        </w:tc>
+      </w:tr>
+      <w:tr>
+        <w:trPr>
+          <w:cnfStyle w:val="000000100000" w:firstRow="0" w:lastRow="0" w:firstColumn="0" w:lastColumn="0" w:oddVBand="0" w:evenVBand="0" w:oddHBand="1" w:evenHBand="0" w:firstRowFirstColumn="0" w:firstRowLastColumn="0" w:lastRowFirstColumn="0" w:lastRowLastColumn="0"/>
+        </w:trPr>
+        <w:tc>
+          <w:tcPr>
+            <w:cnfStyle w:val="001000000000" w:firstRow="0" w:lastRow="0" w:firstColumn="1" w:lastColumn="0" w:oddVBand="0" w:evenVBand="0" w:oddHBand="0" w:evenHBand="0" w:firstRowFirstColumn="0" w:firstRowLastColumn="0" w:lastRowFirstColumn="0" w:lastRowLastColumn="0"/>
+            <w:tcW w:w="3209" w:type="dxa"/>
+          </w:tcPr>
+          <w:p>
+            <w:pPr>
+              <w:rPr>
+                <w:lang w:val="en-GB"/>
+              </w:rPr>
+            </w:pPr>
+            <w:r>
+              <w:t>TC_0</w:t>
+            </w:r>
+            <w:r>
+              <w:t>1</w:t>
+            </w:r>
+            <w:r>
+              <w:t>14</w:t>
+            </w:r>
+          </w:p>
+        </w:tc>
+        <w:tc>
+          <w:tcPr>
+            <w:tcW w:w="4724" w:type="dxa"/>
+          </w:tcPr>
+          <w:p>
+            <w:pPr>
+              <w:cnfStyle w:val="000000100000" w:firstRow="0" w:lastRow="0" w:firstColumn="0" w:lastColumn="0" w:oddVBand="0" w:evenVBand="0" w:oddHBand="1" w:evenHBand="0" w:firstRowFirstColumn="0" w:firstRowLastColumn="0" w:lastRowFirstColumn="0" w:lastRowLastColumn="0"/>
+              <w:rPr>
+                <w:lang w:val="en-GB"/>
+              </w:rPr>
+            </w:pPr>
+            <w:r>
+              <w:rPr>
+                <w:lang w:val="en-GB"/>
+              </w:rPr>
+              <w:t>F</w:t>
+            </w:r>
+            <w:r>
+              <w:rPr>
+                <w:lang w:val="en-GB"/>
+              </w:rPr>
+              <w:t xml:space="preserve">DC[R], </w:t>
+            </w:r>
+            <w:r>
+              <w:rPr>
+                <w:lang w:val="en-GB"/>
+              </w:rPr>
+              <w:t>F</w:t>
+            </w:r>
+            <w:r>
+              <w:rPr>
+                <w:lang w:val="en-GB"/>
+              </w:rPr>
+              <w:t>NC[NR] L</w:t>
+            </w:r>
+            <w:r>
+              <w:rPr>
+                <w:lang w:val="en-GB"/>
+              </w:rPr>
+              <w:t>DC</w:t>
+            </w:r>
+            <w:r>
+              <w:rPr>
+                <w:lang w:val="en-GB"/>
+              </w:rPr>
+              <w:t>[RV_</w:t>
+            </w:r>
+            <w:r>
+              <w:rPr>
+                <w:lang w:val="en-GB"/>
+              </w:rPr>
+              <w:t>MIN+</w:t>
+            </w:r>
+            <w:r>
+              <w:rPr>
+                <w:lang w:val="en-GB"/>
+              </w:rPr>
+              <w:t>]</w:t>
+            </w:r>
+          </w:p>
+        </w:tc>
+        <w:tc>
+          <w:tcPr>
+            <w:tcW w:w="1695" w:type="dxa"/>
+          </w:tcPr>
+          <w:p>
+            <w:pPr>
+              <w:cnfStyle w:val="000000100000" w:firstRow="0" w:lastRow="0" w:firstColumn="0" w:lastColumn="0" w:oddVBand="0" w:evenVBand="0" w:oddHBand="1" w:evenHBand="0" w:firstRowFirstColumn="0" w:firstRowLastColumn="0" w:lastRowFirstColumn="0" w:lastRowLastColumn="0"/>
+              <w:rPr>
+                <w:lang w:val="en-GB"/>
+              </w:rPr>
+            </w:pPr>
+            <w:proofErr w:type="spellStart"/>
+            <w:r>
+              <w:rPr>
+                <w:lang w:val="en-GB"/>
+              </w:rPr>
+              <w:t>Corretto</w:t>
+            </w:r>
+            <w:proofErr w:type="spellEnd"/>
+          </w:p>
+        </w:tc>
+      </w:tr>
+      <w:tr>
+        <w:tc>
+          <w:tcPr>
+            <w:cnfStyle w:val="001000000000" w:firstRow="0" w:lastRow="0" w:firstColumn="1" w:lastColumn="0" w:oddVBand="0" w:evenVBand="0" w:oddHBand="0" w:evenHBand="0" w:firstRowFirstColumn="0" w:firstRowLastColumn="0" w:lastRowFirstColumn="0" w:lastRowLastColumn="0"/>
+            <w:tcW w:w="3209" w:type="dxa"/>
+          </w:tcPr>
+          <w:p>
+            <w:pPr>
+              <w:rPr>
+                <w:lang w:val="en-GB"/>
+              </w:rPr>
+            </w:pPr>
+            <w:r>
+              <w:t>TC_0</w:t>
+            </w:r>
+            <w:r>
+              <w:t>1</w:t>
+            </w:r>
+            <w:r>
+              <w:t>15</w:t>
+            </w:r>
+          </w:p>
+        </w:tc>
+        <w:tc>
+          <w:tcPr>
+            <w:tcW w:w="4724" w:type="dxa"/>
+          </w:tcPr>
+          <w:p>
+            <w:pPr>
+              <w:cnfStyle w:val="000000000000" w:firstRow="0" w:lastRow="0" w:firstColumn="0" w:lastColumn="0" w:oddVBand="0" w:evenVBand="0" w:oddHBand="0" w:evenHBand="0" w:firstRowFirstColumn="0" w:firstRowLastColumn="0" w:lastRowFirstColumn="0" w:lastRowLastColumn="0"/>
+              <w:rPr>
+                <w:lang w:val="en-GB"/>
+              </w:rPr>
+            </w:pPr>
+            <w:r>
+              <w:rPr>
+                <w:lang w:val="en-GB"/>
+              </w:rPr>
+              <w:t>F</w:t>
+            </w:r>
+            <w:r>
+              <w:rPr>
+                <w:lang w:val="en-GB"/>
+              </w:rPr>
+              <w:t xml:space="preserve">DC[R], </w:t>
+            </w:r>
+            <w:r>
+              <w:rPr>
+                <w:lang w:val="en-GB"/>
+              </w:rPr>
+              <w:t>F</w:t>
+            </w:r>
+            <w:r>
+              <w:rPr>
+                <w:lang w:val="en-GB"/>
+              </w:rPr>
+              <w:t>NC[NR] L</w:t>
+            </w:r>
+            <w:r>
+              <w:rPr>
+                <w:lang w:val="en-GB"/>
+              </w:rPr>
+              <w:t>DC</w:t>
+            </w:r>
+            <w:r>
+              <w:rPr>
+                <w:lang w:val="en-GB"/>
+              </w:rPr>
+              <w:t>[RV_</w:t>
+            </w:r>
+            <w:r>
+              <w:rPr>
+                <w:lang w:val="en-GB"/>
+              </w:rPr>
+              <w:t>MAX-</w:t>
+            </w:r>
+            <w:r>
+              <w:rPr>
+                <w:lang w:val="en-GB"/>
+              </w:rPr>
+              <w:t>]</w:t>
+            </w:r>
+          </w:p>
+        </w:tc>
+        <w:tc>
+          <w:tcPr>
+            <w:tcW w:w="1695" w:type="dxa"/>
+          </w:tcPr>
+          <w:p>
+            <w:pPr>
+              <w:cnfStyle w:val="000000000000" w:firstRow="0" w:lastRow="0" w:firstColumn="0" w:lastColumn="0" w:oddVBand="0" w:evenVBand="0" w:oddHBand="0" w:evenHBand="0" w:firstRowFirstColumn="0" w:firstRowLastColumn="0" w:lastRowFirstColumn="0" w:lastRowLastColumn="0"/>
+              <w:rPr>
+                <w:lang w:val="en-GB"/>
+              </w:rPr>
+            </w:pPr>
+            <w:proofErr w:type="spellStart"/>
+            <w:r>
+              <w:rPr>
+                <w:lang w:val="en-GB"/>
+              </w:rPr>
+              <w:t>Corretto</w:t>
+            </w:r>
+            <w:proofErr w:type="spellEnd"/>
+          </w:p>
+        </w:tc>
+      </w:tr>
+      <w:tr>
+        <w:trPr>
+          <w:cnfStyle w:val="000000100000" w:firstRow="0" w:lastRow="0" w:firstColumn="0" w:lastColumn="0" w:oddVBand="0" w:evenVBand="0" w:oddHBand="1" w:evenHBand="0" w:firstRowFirstColumn="0" w:firstRowLastColumn="0" w:lastRowFirstColumn="0" w:lastRowLastColumn="0"/>
+        </w:trPr>
+        <w:tc>
+          <w:tcPr>
+            <w:cnfStyle w:val="001000000000" w:firstRow="0" w:lastRow="0" w:firstColumn="1" w:lastColumn="0" w:oddVBand="0" w:evenVBand="0" w:oddHBand="0" w:evenHBand="0" w:firstRowFirstColumn="0" w:firstRowLastColumn="0" w:lastRowFirstColumn="0" w:lastRowLastColumn="0"/>
+            <w:tcW w:w="3209" w:type="dxa"/>
+          </w:tcPr>
+          <w:p>
+            <w:pPr>
+              <w:rPr>
+                <w:lang w:val="en-GB"/>
+              </w:rPr>
+            </w:pPr>
+            <w:r>
+              <w:t>TC_0</w:t>
+            </w:r>
+            <w:r>
+              <w:t>1</w:t>
+            </w:r>
+            <w:r>
+              <w:t>16</w:t>
+            </w:r>
+          </w:p>
+        </w:tc>
+        <w:tc>
+          <w:tcPr>
+            <w:tcW w:w="4724" w:type="dxa"/>
+          </w:tcPr>
+          <w:p>
+            <w:pPr>
+              <w:cnfStyle w:val="000000100000" w:firstRow="0" w:lastRow="0" w:firstColumn="0" w:lastColumn="0" w:oddVBand="0" w:evenVBand="0" w:oddHBand="1" w:evenHBand="0" w:firstRowFirstColumn="0" w:firstRowLastColumn="0" w:lastRowFirstColumn="0" w:lastRowLastColumn="0"/>
+              <w:rPr>
+                <w:lang w:val="en-GB"/>
+              </w:rPr>
+            </w:pPr>
+            <w:r>
+              <w:rPr>
+                <w:lang w:val="en-GB"/>
+              </w:rPr>
+              <w:t>F</w:t>
+            </w:r>
+            <w:r>
+              <w:rPr>
+                <w:lang w:val="en-GB"/>
+              </w:rPr>
+              <w:t>DC[R],</w:t>
+            </w:r>
+            <w:r>
+              <w:rPr>
+                <w:lang w:val="en-GB"/>
+              </w:rPr>
+              <w:t xml:space="preserve"> </w:t>
+            </w:r>
+            <w:r>
+              <w:rPr>
+                <w:lang w:val="en-GB"/>
+              </w:rPr>
+              <w:t>F</w:t>
+            </w:r>
+            <w:r>
+              <w:rPr>
+                <w:lang w:val="en-GB"/>
+              </w:rPr>
+              <w:t>NC[NR] L</w:t>
+            </w:r>
+            <w:r>
+              <w:rPr>
+                <w:lang w:val="en-GB"/>
+              </w:rPr>
+              <w:t>DC</w:t>
+            </w:r>
+            <w:r>
+              <w:rPr>
+                <w:lang w:val="en-GB"/>
+              </w:rPr>
+              <w:t>[RV_MAX]</w:t>
+            </w:r>
+          </w:p>
+        </w:tc>
+        <w:tc>
+          <w:tcPr>
+            <w:tcW w:w="1695" w:type="dxa"/>
+          </w:tcPr>
+          <w:p>
+            <w:pPr>
+              <w:cnfStyle w:val="000000100000" w:firstRow="0" w:lastRow="0" w:firstColumn="0" w:lastColumn="0" w:oddVBand="0" w:evenVBand="0" w:oddHBand="1" w:evenHBand="0" w:firstRowFirstColumn="0" w:firstRowLastColumn="0" w:lastRowFirstColumn="0" w:lastRowLastColumn="0"/>
+              <w:rPr>
+                <w:lang w:val="en-GB"/>
+              </w:rPr>
+            </w:pPr>
+            <w:proofErr w:type="spellStart"/>
+            <w:r>
+              <w:rPr>
+                <w:lang w:val="en-GB"/>
+              </w:rPr>
+              <w:t>Corretto</w:t>
+            </w:r>
+            <w:proofErr w:type="spellEnd"/>
+          </w:p>
+        </w:tc>
+      </w:tr>
+    </w:tbl>
+    <w:p>
+      <w:pPr>
+        <w:rPr>
+          <w:lang w:val="en-GB"/>
+        </w:rPr>
+      </w:pPr>
+    </w:p>
+    <w:p>
+      <w:pPr>
+        <w:rPr>
+          <w:lang w:val="en-GB"/>
+        </w:rPr>
+      </w:pPr>
+    </w:p>
+    <w:p>
+      <w:pPr>
+        <w:pStyle w:val="Titolo4"/>
+        <w:rPr>
+          <w:b/>
+          <w:bCs/>
+          <w:color w:val="8EAADB" w:themeColor="accent1" w:themeTint="99"/>
+          <w:sz w:val="28"/>
+          <w:szCs w:val="28"/>
+        </w:rPr>
+      </w:pPr>
+      <w:r>
+        <w:rPr>
+          <w:b/>
+          <w:bCs/>
+          <w:color w:val="8EAADB" w:themeColor="accent1" w:themeTint="99"/>
+          <w:sz w:val="28"/>
+          <w:szCs w:val="28"/>
+        </w:rPr>
+        <w:t xml:space="preserve">Glossario Per </w:t>
+      </w:r>
+      <w:r>
+        <w:rPr>
+          <w:b/>
+          <w:bCs/>
+          <w:color w:val="8EAADB" w:themeColor="accent1" w:themeTint="99"/>
+          <w:sz w:val="28"/>
+          <w:szCs w:val="28"/>
+        </w:rPr>
+        <w:t>Aggiungi Categoria</w:t>
+      </w:r>
+    </w:p>
+    <w:p>
+      <w:pPr>
+        <w:rPr>
+          <w:lang w:val="en-GB"/>
+        </w:rPr>
+      </w:pPr>
+    </w:p>
+    <w:p>
+      <w:r>
+        <w:t>F</w:t>
+      </w:r>
+      <w:r>
+        <w:t xml:space="preserve">NC[R] =&gt; </w:t>
+      </w:r>
+      <w:r>
+        <w:t xml:space="preserve">Formato </w:t>
+      </w:r>
+      <w:r>
+        <w:t xml:space="preserve">Nome </w:t>
+      </w:r>
+      <w:proofErr w:type="gramStart"/>
+      <w:r>
+        <w:t>Categoria</w:t>
+      </w:r>
+      <w:r>
+        <w:t>[</w:t>
+      </w:r>
+      <w:proofErr w:type="gramEnd"/>
+      <w:r>
+        <w:t>Rispettato</w:t>
+      </w:r>
+      <w:r>
+        <w:t>]</w:t>
+      </w:r>
+    </w:p>
+    <w:p>
+      <w:r>
+        <w:t>FNC[</w:t>
+      </w:r>
+      <w:r>
+        <w:t>NR</w:t>
+      </w:r>
+      <w:r>
+        <w:t xml:space="preserve">] =&gt; Formato Nome </w:t>
+      </w:r>
+      <w:proofErr w:type="gramStart"/>
+      <w:r>
+        <w:t>Categoria[</w:t>
+      </w:r>
+      <w:proofErr w:type="gramEnd"/>
+      <w:r>
+        <w:t>Non Rispettato</w:t>
+      </w:r>
+      <w:r>
+        <w:t>]</w:t>
+      </w:r>
+    </w:p>
+    <w:p>
+      <w:r>
+        <w:t>F</w:t>
+      </w:r>
+      <w:r>
+        <w:t>D</w:t>
+      </w:r>
+      <w:r>
+        <w:t xml:space="preserve">C[R] =&gt; Formato </w:t>
+      </w:r>
+      <w:r>
+        <w:t>Descrizione</w:t>
+      </w:r>
+      <w:r>
+        <w:t xml:space="preserve"> </w:t>
+      </w:r>
+      <w:proofErr w:type="gramStart"/>
+      <w:r>
+        <w:t>Categoria[</w:t>
+      </w:r>
+      <w:proofErr w:type="gramEnd"/>
+      <w:r>
+        <w:t>Rispettato</w:t>
+      </w:r>
+      <w:r>
+        <w:t>]</w:t>
+      </w:r>
+    </w:p>
+    <w:p>
+      <w:r>
+        <w:t>F</w:t>
+      </w:r>
+      <w:r>
+        <w:t>D</w:t>
+      </w:r>
+      <w:r>
+        <w:t>C[</w:t>
+      </w:r>
+      <w:r>
+        <w:t>NR</w:t>
+      </w:r>
+      <w:r>
+        <w:t xml:space="preserve">] =&gt; Formato </w:t>
+      </w:r>
+      <w:r>
+        <w:t>Descrizione</w:t>
+      </w:r>
+      <w:r>
+        <w:t xml:space="preserve"> </w:t>
+      </w:r>
+      <w:proofErr w:type="gramStart"/>
+      <w:r>
+        <w:t>Categoria[</w:t>
+      </w:r>
+      <w:proofErr w:type="gramEnd"/>
+      <w:r>
+        <w:t>Non Rispettato</w:t>
+      </w:r>
+      <w:r>
+        <w:t>]</w:t>
+      </w:r>
+    </w:p>
+    <w:p>
+      <w:r>
+        <w:t>LDC[RV] =&gt; Lunghezza Descrizione Categoria [Range Valido]</w:t>
+      </w:r>
+    </w:p>
+    <w:p>
+      <w:r>
+        <w:t>LDC[R</w:t>
+      </w:r>
+      <w:r>
+        <w:t>I</w:t>
+      </w:r>
+      <w:r>
+        <w:t xml:space="preserve">] =&gt; Lunghezza Descrizione Categoria [Range </w:t>
+      </w:r>
+      <w:r>
+        <w:t>Invalido</w:t>
+      </w:r>
+      <w:r>
+        <w:t>]</w:t>
+      </w:r>
+    </w:p>
+    <w:p/>
+    <w:p/>
     <w:sectPr>
       <w:pgSz w:w="11906" w:h="16838"/>
       <w:pgMar w:top="1417" w:right="1134" w:bottom="1134" w:left="1134" w:header="708" w:footer="708" w:gutter="0"/>
@@ -28470,6 +32263,119 @@
     </w:lvl>
   </w:abstractNum>
   <w:abstractNum w:abstractNumId="4" w15:restartNumberingAfterBreak="0">
+    <w:nsid w:val="1BD503F3"/>
+    <w:multiLevelType w:val="hybridMultilevel"/>
+    <w:tmpl w:val="6C6AA6B6"/>
+    <w:lvl w:ilvl="0" w:tplc="04100005">
+      <w:start w:val="1"/>
+      <w:numFmt w:val="bullet"/>
+      <w:lvlText w:val=""/>
+      <w:lvlJc w:val="left"/>
+      <w:pPr>
+        <w:ind w:left="644" w:hanging="360"/>
+      </w:pPr>
+      <w:rPr>
+        <w:rFonts w:ascii="Wingdings" w:hAnsi="Wingdings" w:hint="default"/>
+      </w:rPr>
+    </w:lvl>
+    <w:lvl w:ilvl="1" w:tplc="04100003">
+      <w:start w:val="1"/>
+      <w:numFmt w:val="bullet"/>
+      <w:lvlText w:val="o"/>
+      <w:lvlJc w:val="left"/>
+      <w:pPr>
+        <w:ind w:left="1800" w:hanging="360"/>
+      </w:pPr>
+      <w:rPr>
+        <w:rFonts w:ascii="Courier New" w:hAnsi="Courier New" w:cs="Courier New" w:hint="default"/>
+      </w:rPr>
+    </w:lvl>
+    <w:lvl w:ilvl="2" w:tplc="04100005">
+      <w:start w:val="1"/>
+      <w:numFmt w:val="bullet"/>
+      <w:lvlText w:val=""/>
+      <w:lvlJc w:val="left"/>
+      <w:pPr>
+        <w:ind w:left="2520" w:hanging="360"/>
+      </w:pPr>
+      <w:rPr>
+        <w:rFonts w:ascii="Wingdings" w:hAnsi="Wingdings" w:hint="default"/>
+      </w:rPr>
+    </w:lvl>
+    <w:lvl w:ilvl="3" w:tplc="04100001">
+      <w:start w:val="1"/>
+      <w:numFmt w:val="bullet"/>
+      <w:lvlText w:val=""/>
+      <w:lvlJc w:val="left"/>
+      <w:pPr>
+        <w:ind w:left="3240" w:hanging="360"/>
+      </w:pPr>
+      <w:rPr>
+        <w:rFonts w:ascii="Symbol" w:hAnsi="Symbol" w:hint="default"/>
+      </w:rPr>
+    </w:lvl>
+    <w:lvl w:ilvl="4" w:tplc="04100003">
+      <w:start w:val="1"/>
+      <w:numFmt w:val="bullet"/>
+      <w:lvlText w:val="o"/>
+      <w:lvlJc w:val="left"/>
+      <w:pPr>
+        <w:ind w:left="3960" w:hanging="360"/>
+      </w:pPr>
+      <w:rPr>
+        <w:rFonts w:ascii="Courier New" w:hAnsi="Courier New" w:cs="Courier New" w:hint="default"/>
+      </w:rPr>
+    </w:lvl>
+    <w:lvl w:ilvl="5" w:tplc="04100005">
+      <w:start w:val="1"/>
+      <w:numFmt w:val="bullet"/>
+      <w:lvlText w:val=""/>
+      <w:lvlJc w:val="left"/>
+      <w:pPr>
+        <w:ind w:left="4680" w:hanging="360"/>
+      </w:pPr>
+      <w:rPr>
+        <w:rFonts w:ascii="Wingdings" w:hAnsi="Wingdings" w:hint="default"/>
+      </w:rPr>
+    </w:lvl>
+    <w:lvl w:ilvl="6" w:tplc="04100001">
+      <w:start w:val="1"/>
+      <w:numFmt w:val="bullet"/>
+      <w:lvlText w:val=""/>
+      <w:lvlJc w:val="left"/>
+      <w:pPr>
+        <w:ind w:left="5400" w:hanging="360"/>
+      </w:pPr>
+      <w:rPr>
+        <w:rFonts w:ascii="Symbol" w:hAnsi="Symbol" w:hint="default"/>
+      </w:rPr>
+    </w:lvl>
+    <w:lvl w:ilvl="7" w:tplc="04100003">
+      <w:start w:val="1"/>
+      <w:numFmt w:val="bullet"/>
+      <w:lvlText w:val="o"/>
+      <w:lvlJc w:val="left"/>
+      <w:pPr>
+        <w:ind w:left="6120" w:hanging="360"/>
+      </w:pPr>
+      <w:rPr>
+        <w:rFonts w:ascii="Courier New" w:hAnsi="Courier New" w:cs="Courier New" w:hint="default"/>
+      </w:rPr>
+    </w:lvl>
+    <w:lvl w:ilvl="8" w:tplc="04100005">
+      <w:start w:val="1"/>
+      <w:numFmt w:val="bullet"/>
+      <w:lvlText w:val=""/>
+      <w:lvlJc w:val="left"/>
+      <w:pPr>
+        <w:ind w:left="6840" w:hanging="360"/>
+      </w:pPr>
+      <w:rPr>
+        <w:rFonts w:ascii="Wingdings" w:hAnsi="Wingdings" w:hint="default"/>
+      </w:rPr>
+    </w:lvl>
+  </w:abstractNum>
+  <w:abstractNum w:abstractNumId="5" w15:restartNumberingAfterBreak="0">
     <w:nsid w:val="204704E8"/>
     <w:multiLevelType w:val="hybridMultilevel"/>
     <w:tmpl w:val="EF8C4FAA"/>
@@ -28582,7 +32488,7 @@
       </w:rPr>
     </w:lvl>
   </w:abstractNum>
-  <w:abstractNum w:abstractNumId="5" w15:restartNumberingAfterBreak="0">
+  <w:abstractNum w:abstractNumId="6" w15:restartNumberingAfterBreak="0">
     <w:nsid w:val="223D3444"/>
     <w:multiLevelType w:val="hybridMultilevel"/>
     <w:tmpl w:val="AF20DDD8"/>
@@ -28695,7 +32601,7 @@
       </w:rPr>
     </w:lvl>
   </w:abstractNum>
-  <w:abstractNum w:abstractNumId="6" w15:restartNumberingAfterBreak="0">
+  <w:abstractNum w:abstractNumId="7" w15:restartNumberingAfterBreak="0">
     <w:nsid w:val="26640C0C"/>
     <w:multiLevelType w:val="hybridMultilevel"/>
     <w:tmpl w:val="91F8624C"/>
@@ -28808,7 +32714,7 @@
       </w:rPr>
     </w:lvl>
   </w:abstractNum>
-  <w:abstractNum w:abstractNumId="7" w15:restartNumberingAfterBreak="0">
+  <w:abstractNum w:abstractNumId="8" w15:restartNumberingAfterBreak="0">
     <w:nsid w:val="2F7E4042"/>
     <w:multiLevelType w:val="multilevel"/>
     <w:tmpl w:val="B1C0B3FA"/>
@@ -28913,7 +32819,7 @@
       </w:rPr>
     </w:lvl>
   </w:abstractNum>
-  <w:abstractNum w:abstractNumId="8" w15:restartNumberingAfterBreak="0">
+  <w:abstractNum w:abstractNumId="9" w15:restartNumberingAfterBreak="0">
     <w:nsid w:val="2FC84DEC"/>
     <w:multiLevelType w:val="hybridMultilevel"/>
     <w:tmpl w:val="3508F7BE"/>
@@ -29026,7 +32932,7 @@
       </w:rPr>
     </w:lvl>
   </w:abstractNum>
-  <w:abstractNum w:abstractNumId="9" w15:restartNumberingAfterBreak="0">
+  <w:abstractNum w:abstractNumId="10" w15:restartNumberingAfterBreak="0">
     <w:nsid w:val="353154F8"/>
     <w:multiLevelType w:val="hybridMultilevel"/>
     <w:tmpl w:val="DB9A23DE"/>
@@ -29139,7 +33045,7 @@
       </w:rPr>
     </w:lvl>
   </w:abstractNum>
-  <w:abstractNum w:abstractNumId="10" w15:restartNumberingAfterBreak="0">
+  <w:abstractNum w:abstractNumId="11" w15:restartNumberingAfterBreak="0">
     <w:nsid w:val="3C956AA1"/>
     <w:multiLevelType w:val="multilevel"/>
     <w:tmpl w:val="0120897A"/>
@@ -29225,7 +33131,7 @@
       </w:pPr>
     </w:lvl>
   </w:abstractNum>
-  <w:abstractNum w:abstractNumId="11" w15:restartNumberingAfterBreak="0">
+  <w:abstractNum w:abstractNumId="12" w15:restartNumberingAfterBreak="0">
     <w:nsid w:val="40AA002E"/>
     <w:multiLevelType w:val="hybridMultilevel"/>
     <w:tmpl w:val="207CA63E"/>
@@ -29338,7 +33244,7 @@
       </w:rPr>
     </w:lvl>
   </w:abstractNum>
-  <w:abstractNum w:abstractNumId="12" w15:restartNumberingAfterBreak="0">
+  <w:abstractNum w:abstractNumId="13" w15:restartNumberingAfterBreak="0">
     <w:nsid w:val="4800788C"/>
     <w:multiLevelType w:val="hybridMultilevel"/>
     <w:tmpl w:val="BD8049CA"/>
@@ -29451,7 +33357,7 @@
       </w:rPr>
     </w:lvl>
   </w:abstractNum>
-  <w:abstractNum w:abstractNumId="13" w15:restartNumberingAfterBreak="0">
+  <w:abstractNum w:abstractNumId="14" w15:restartNumberingAfterBreak="0">
     <w:nsid w:val="488848C2"/>
     <w:multiLevelType w:val="hybridMultilevel"/>
     <w:tmpl w:val="06F077C8"/>
@@ -29564,7 +33470,7 @@
       </w:rPr>
     </w:lvl>
   </w:abstractNum>
-  <w:abstractNum w:abstractNumId="14" w15:restartNumberingAfterBreak="0">
+  <w:abstractNum w:abstractNumId="15" w15:restartNumberingAfterBreak="0">
     <w:nsid w:val="4F246D20"/>
     <w:multiLevelType w:val="hybridMultilevel"/>
     <w:tmpl w:val="87FA1C90"/>
@@ -29677,7 +33583,7 @@
       </w:rPr>
     </w:lvl>
   </w:abstractNum>
-  <w:abstractNum w:abstractNumId="15" w15:restartNumberingAfterBreak="0">
+  <w:abstractNum w:abstractNumId="16" w15:restartNumberingAfterBreak="0">
     <w:nsid w:val="54772F23"/>
     <w:multiLevelType w:val="hybridMultilevel"/>
     <w:tmpl w:val="2D0CA178"/>
@@ -29790,7 +33696,7 @@
       </w:rPr>
     </w:lvl>
   </w:abstractNum>
-  <w:abstractNum w:abstractNumId="16" w15:restartNumberingAfterBreak="0">
+  <w:abstractNum w:abstractNumId="17" w15:restartNumberingAfterBreak="0">
     <w:nsid w:val="568273AD"/>
     <w:multiLevelType w:val="hybridMultilevel"/>
     <w:tmpl w:val="F8103306"/>
@@ -29903,10 +33809,10 @@
       </w:rPr>
     </w:lvl>
   </w:abstractNum>
-  <w:abstractNum w:abstractNumId="17" w15:restartNumberingAfterBreak="0">
+  <w:abstractNum w:abstractNumId="18" w15:restartNumberingAfterBreak="0">
     <w:nsid w:val="5C137F1F"/>
     <w:multiLevelType w:val="hybridMultilevel"/>
-    <w:tmpl w:val="2230DA90"/>
+    <w:tmpl w:val="FD82E79E"/>
     <w:lvl w:ilvl="0" w:tplc="04100001">
       <w:start w:val="1"/>
       <w:numFmt w:val="bullet"/>
@@ -30016,7 +33922,7 @@
       </w:rPr>
     </w:lvl>
   </w:abstractNum>
-  <w:abstractNum w:abstractNumId="18" w15:restartNumberingAfterBreak="0">
+  <w:abstractNum w:abstractNumId="19" w15:restartNumberingAfterBreak="0">
     <w:nsid w:val="5D3D4276"/>
     <w:multiLevelType w:val="hybridMultilevel"/>
     <w:tmpl w:val="DB0C0610"/>
@@ -30129,7 +34035,7 @@
       </w:rPr>
     </w:lvl>
   </w:abstractNum>
-  <w:abstractNum w:abstractNumId="19" w15:restartNumberingAfterBreak="0">
+  <w:abstractNum w:abstractNumId="20" w15:restartNumberingAfterBreak="0">
     <w:nsid w:val="5E2E52CD"/>
     <w:multiLevelType w:val="hybridMultilevel"/>
     <w:tmpl w:val="AD4A7282"/>
@@ -30242,7 +34148,7 @@
       </w:rPr>
     </w:lvl>
   </w:abstractNum>
-  <w:abstractNum w:abstractNumId="20" w15:restartNumberingAfterBreak="0">
+  <w:abstractNum w:abstractNumId="21" w15:restartNumberingAfterBreak="0">
     <w:nsid w:val="70AA7546"/>
     <w:multiLevelType w:val="hybridMultilevel"/>
     <w:tmpl w:val="C52007D4"/>
@@ -30355,7 +34261,7 @@
       </w:rPr>
     </w:lvl>
   </w:abstractNum>
-  <w:abstractNum w:abstractNumId="21" w15:restartNumberingAfterBreak="0">
+  <w:abstractNum w:abstractNumId="22" w15:restartNumberingAfterBreak="0">
     <w:nsid w:val="73927C4E"/>
     <w:multiLevelType w:val="hybridMultilevel"/>
     <w:tmpl w:val="402AEC9A"/>
@@ -30468,7 +34374,7 @@
       </w:rPr>
     </w:lvl>
   </w:abstractNum>
-  <w:abstractNum w:abstractNumId="22" w15:restartNumberingAfterBreak="0">
+  <w:abstractNum w:abstractNumId="23" w15:restartNumberingAfterBreak="0">
     <w:nsid w:val="76BE1978"/>
     <w:multiLevelType w:val="hybridMultilevel"/>
     <w:tmpl w:val="9C1EA00A"/>
@@ -30581,7 +34487,7 @@
       </w:rPr>
     </w:lvl>
   </w:abstractNum>
-  <w:abstractNum w:abstractNumId="23" w15:restartNumberingAfterBreak="0">
+  <w:abstractNum w:abstractNumId="24" w15:restartNumberingAfterBreak="0">
     <w:nsid w:val="7836125B"/>
     <w:multiLevelType w:val="multilevel"/>
     <w:tmpl w:val="A860FF40"/>
@@ -30701,106 +34607,52 @@
     </w:lvlOverride>
   </w:num>
   <w:num w:numId="3">
-    <w:abstractNumId w:val="4"/>
+    <w:abstractNumId w:val="5"/>
   </w:num>
   <w:num w:numId="4">
-    <w:abstractNumId w:val="4"/>
+    <w:abstractNumId w:val="5"/>
   </w:num>
   <w:num w:numId="5">
-    <w:abstractNumId w:val="16"/>
+    <w:abstractNumId w:val="17"/>
   </w:num>
   <w:num w:numId="6">
-    <w:abstractNumId w:val="16"/>
-    <w:lvlOverride w:ilvl="0"/>
-    <w:lvlOverride w:ilvl="1"/>
-    <w:lvlOverride w:ilvl="2"/>
-    <w:lvlOverride w:ilvl="3"/>
-    <w:lvlOverride w:ilvl="4"/>
-    <w:lvlOverride w:ilvl="5"/>
-    <w:lvlOverride w:ilvl="6"/>
-    <w:lvlOverride w:ilvl="7"/>
-    <w:lvlOverride w:ilvl="8"/>
+    <w:abstractNumId w:val="17"/>
   </w:num>
   <w:num w:numId="7">
-    <w:abstractNumId w:val="17"/>
+    <w:abstractNumId w:val="18"/>
   </w:num>
   <w:num w:numId="8">
-    <w:abstractNumId w:val="17"/>
-    <w:lvlOverride w:ilvl="0"/>
-    <w:lvlOverride w:ilvl="1"/>
-    <w:lvlOverride w:ilvl="2"/>
-    <w:lvlOverride w:ilvl="3"/>
-    <w:lvlOverride w:ilvl="4"/>
-    <w:lvlOverride w:ilvl="5"/>
-    <w:lvlOverride w:ilvl="6"/>
-    <w:lvlOverride w:ilvl="7"/>
-    <w:lvlOverride w:ilvl="8"/>
+    <w:abstractNumId w:val="18"/>
   </w:num>
   <w:num w:numId="9">
-    <w:abstractNumId w:val="21"/>
+    <w:abstractNumId w:val="22"/>
   </w:num>
   <w:num w:numId="10">
-    <w:abstractNumId w:val="21"/>
-    <w:lvlOverride w:ilvl="0"/>
-    <w:lvlOverride w:ilvl="1"/>
-    <w:lvlOverride w:ilvl="2"/>
-    <w:lvlOverride w:ilvl="3"/>
-    <w:lvlOverride w:ilvl="4"/>
-    <w:lvlOverride w:ilvl="5"/>
-    <w:lvlOverride w:ilvl="6"/>
-    <w:lvlOverride w:ilvl="7"/>
-    <w:lvlOverride w:ilvl="8"/>
+    <w:abstractNumId w:val="22"/>
   </w:num>
   <w:num w:numId="11">
-    <w:abstractNumId w:val="6"/>
+    <w:abstractNumId w:val="7"/>
   </w:num>
   <w:num w:numId="12">
-    <w:abstractNumId w:val="6"/>
-    <w:lvlOverride w:ilvl="0"/>
-    <w:lvlOverride w:ilvl="1"/>
-    <w:lvlOverride w:ilvl="2"/>
-    <w:lvlOverride w:ilvl="3"/>
-    <w:lvlOverride w:ilvl="4"/>
-    <w:lvlOverride w:ilvl="5"/>
-    <w:lvlOverride w:ilvl="6"/>
-    <w:lvlOverride w:ilvl="7"/>
-    <w:lvlOverride w:ilvl="8"/>
+    <w:abstractNumId w:val="7"/>
   </w:num>
   <w:num w:numId="13">
-    <w:abstractNumId w:val="12"/>
+    <w:abstractNumId w:val="13"/>
   </w:num>
   <w:num w:numId="14">
-    <w:abstractNumId w:val="12"/>
-    <w:lvlOverride w:ilvl="0"/>
-    <w:lvlOverride w:ilvl="1"/>
-    <w:lvlOverride w:ilvl="2"/>
-    <w:lvlOverride w:ilvl="3"/>
-    <w:lvlOverride w:ilvl="4"/>
-    <w:lvlOverride w:ilvl="5"/>
-    <w:lvlOverride w:ilvl="6"/>
-    <w:lvlOverride w:ilvl="7"/>
-    <w:lvlOverride w:ilvl="8"/>
+    <w:abstractNumId w:val="13"/>
   </w:num>
   <w:num w:numId="15">
-    <w:abstractNumId w:val="9"/>
+    <w:abstractNumId w:val="10"/>
   </w:num>
   <w:num w:numId="16">
-    <w:abstractNumId w:val="9"/>
-    <w:lvlOverride w:ilvl="0"/>
-    <w:lvlOverride w:ilvl="1"/>
-    <w:lvlOverride w:ilvl="2"/>
-    <w:lvlOverride w:ilvl="3"/>
-    <w:lvlOverride w:ilvl="4"/>
-    <w:lvlOverride w:ilvl="5"/>
-    <w:lvlOverride w:ilvl="6"/>
-    <w:lvlOverride w:ilvl="7"/>
-    <w:lvlOverride w:ilvl="8"/>
+    <w:abstractNumId w:val="10"/>
   </w:num>
   <w:num w:numId="17">
-    <w:abstractNumId w:val="23"/>
+    <w:abstractNumId w:val="24"/>
   </w:num>
   <w:num w:numId="18">
-    <w:abstractNumId w:val="23"/>
+    <w:abstractNumId w:val="24"/>
     <w:lvlOverride w:ilvl="0">
       <w:startOverride w:val="9"/>
     </w:lvlOverride>
@@ -30830,10 +34682,10 @@
     </w:lvlOverride>
   </w:num>
   <w:num w:numId="19">
-    <w:abstractNumId w:val="10"/>
+    <w:abstractNumId w:val="11"/>
   </w:num>
   <w:num w:numId="20">
-    <w:abstractNumId w:val="10"/>
+    <w:abstractNumId w:val="11"/>
     <w:lvlOverride w:ilvl="0">
       <w:startOverride w:val="9"/>
     </w:lvlOverride>
@@ -30863,34 +34715,25 @@
     </w:lvlOverride>
   </w:num>
   <w:num w:numId="21">
-    <w:abstractNumId w:val="15"/>
+    <w:abstractNumId w:val="16"/>
   </w:num>
   <w:num w:numId="22">
-    <w:abstractNumId w:val="15"/>
-    <w:lvlOverride w:ilvl="0"/>
-    <w:lvlOverride w:ilvl="1"/>
-    <w:lvlOverride w:ilvl="2"/>
-    <w:lvlOverride w:ilvl="3"/>
-    <w:lvlOverride w:ilvl="4"/>
-    <w:lvlOverride w:ilvl="5"/>
-    <w:lvlOverride w:ilvl="6"/>
-    <w:lvlOverride w:ilvl="7"/>
-    <w:lvlOverride w:ilvl="8"/>
+    <w:abstractNumId w:val="16"/>
   </w:num>
   <w:num w:numId="23">
     <w:abstractNumId w:val="0"/>
   </w:num>
   <w:num w:numId="24">
-    <w:abstractNumId w:val="7"/>
+    <w:abstractNumId w:val="8"/>
   </w:num>
   <w:num w:numId="25">
-    <w:abstractNumId w:val="5"/>
+    <w:abstractNumId w:val="6"/>
   </w:num>
   <w:num w:numId="26">
-    <w:abstractNumId w:val="14"/>
+    <w:abstractNumId w:val="15"/>
   </w:num>
   <w:num w:numId="27">
-    <w:abstractNumId w:val="13"/>
+    <w:abstractNumId w:val="14"/>
   </w:num>
   <w:num w:numId="28">
     <w:abstractNumId w:val="2"/>
@@ -30899,22 +34742,25 @@
     <w:abstractNumId w:val="3"/>
   </w:num>
   <w:num w:numId="30">
-    <w:abstractNumId w:val="18"/>
+    <w:abstractNumId w:val="19"/>
   </w:num>
   <w:num w:numId="31">
-    <w:abstractNumId w:val="22"/>
+    <w:abstractNumId w:val="23"/>
   </w:num>
   <w:num w:numId="32">
-    <w:abstractNumId w:val="19"/>
+    <w:abstractNumId w:val="20"/>
   </w:num>
   <w:num w:numId="33">
-    <w:abstractNumId w:val="8"/>
+    <w:abstractNumId w:val="9"/>
   </w:num>
   <w:num w:numId="34">
-    <w:abstractNumId w:val="11"/>
+    <w:abstractNumId w:val="12"/>
   </w:num>
   <w:num w:numId="35">
-    <w:abstractNumId w:val="20"/>
+    <w:abstractNumId w:val="21"/>
+  </w:num>
+  <w:num w:numId="36">
+    <w:abstractNumId w:val="4"/>
   </w:num>
 </w:numbering>
 </file>
@@ -31530,7 +35376,6 @@
     <w:basedOn w:val="Normale"/>
     <w:link w:val="IntestazioneCarattere"/>
     <w:uiPriority w:val="99"/>
-    <w:semiHidden/>
     <w:unhideWhenUsed/>
     <w:rsid w:val="002F63D7"/>
     <w:pPr>
@@ -31546,7 +35391,6 @@
     <w:basedOn w:val="Carpredefinitoparagrafo"/>
     <w:link w:val="Intestazione"/>
     <w:uiPriority w:val="99"/>
-    <w:semiHidden/>
     <w:rsid w:val="002F63D7"/>
     <w:rPr>
       <w:rFonts w:ascii="Calibri" w:eastAsia="Calibri" w:hAnsi="Calibri" w:cs="Calibri"/>
@@ -32734,7 +36578,7 @@
 </file>
 
 <file path=customXml/itemProps1.xml><?xml version="1.0" encoding="utf-8"?>
-<ds:datastoreItem xmlns:ds="http://schemas.openxmlformats.org/officeDocument/2006/customXml" ds:itemID="{E042CF6B-6035-4AD4-94CF-958C05D202E8}">
+<ds:datastoreItem xmlns:ds="http://schemas.openxmlformats.org/officeDocument/2006/customXml" ds:itemID="{ED69E2FB-628E-4070-9291-A965BD36164E}">
   <ds:schemaRefs>
     <ds:schemaRef ds:uri="http://schemas.openxmlformats.org/officeDocument/2006/bibliography"/>
   </ds:schemaRefs>

</xml_diff>

<commit_message>
modified:   TestCaseSuitDocument.docx modified:   TestPlanningDocuments.docx modified:   ../WebContent/WEB-INF/jsp/site/profile.jsp
</commit_message>
<xml_diff>
--- a/DocumentiDiProgettazione/TestPlanningDocuments.docx
+++ b/DocumentiDiProgettazione/TestPlanningDocuments.docx
@@ -18600,8 +18600,8 @@
         <w:tblLook w:val="04A0" w:firstRow="1" w:lastRow="0" w:firstColumn="1" w:lastColumn="0" w:noHBand="0" w:noVBand="1"/>
       </w:tblPr>
       <w:tblGrid>
-        <w:gridCol w:w="2263"/>
-        <w:gridCol w:w="7365"/>
+        <w:gridCol w:w="1980"/>
+        <w:gridCol w:w="7648"/>
       </w:tblGrid>
       <w:tr>
         <w:tc>
@@ -18657,7 +18657,7 @@
       <w:tr>
         <w:tc>
           <w:tcPr>
-            <w:tcW w:w="2263" w:type="dxa"/>
+            <w:tcW w:w="1980" w:type="dxa"/>
           </w:tcPr>
           <w:p>
             <w:pPr>
@@ -18687,7 +18687,7 @@
         </w:tc>
         <w:tc>
           <w:tcPr>
-            <w:tcW w:w="7365" w:type="dxa"/>
+            <w:tcW w:w="7648" w:type="dxa"/>
           </w:tcPr>
           <w:p>
             <w:pPr>
@@ -18844,7 +18844,7 @@
                 <w:sz w:val="28"/>
                 <w:szCs w:val="28"/>
               </w:rPr>
-              <w:t>: LNC &lt; 5  or LNC &gt; 100</w:t>
+              <w:t xml:space="preserve">: LNC &lt; </w:t>
             </w:r>
             <w:r>
               <w:rPr>
@@ -18855,7 +18855,64 @@
                 <w:sz w:val="28"/>
                 <w:szCs w:val="28"/>
               </w:rPr>
-              <w:t xml:space="preserve"> and not = 0</w:t>
+              <w:t>10</w:t>
+            </w:r>
+            <w:r>
+              <w:rPr>
+                <w:rFonts w:cstheme="majorHAnsi"/>
+                <w:b/>
+                <w:bCs/>
+                <w:color w:val="767171" w:themeColor="background2" w:themeShade="80"/>
+                <w:sz w:val="28"/>
+                <w:szCs w:val="28"/>
+              </w:rPr>
+              <w:t xml:space="preserve"> </w:t>
+            </w:r>
+            <w:r>
+              <w:rPr>
+                <w:rFonts w:cstheme="majorHAnsi"/>
+                <w:b/>
+                <w:bCs/>
+                <w:color w:val="767171" w:themeColor="background2" w:themeShade="80"/>
+                <w:sz w:val="28"/>
+                <w:szCs w:val="28"/>
+              </w:rPr>
+              <w:t xml:space="preserve">and not = </w:t>
+            </w:r>
+            <w:r>
+              <w:rPr>
+                <w:rFonts w:cstheme="majorHAnsi"/>
+                <w:b/>
+                <w:bCs/>
+                <w:color w:val="767171" w:themeColor="background2" w:themeShade="80"/>
+                <w:sz w:val="28"/>
+                <w:szCs w:val="28"/>
+              </w:rPr>
+              <w:t>0</w:t>
+            </w:r>
+            <w:bookmarkStart w:id="67" w:name="_GoBack"/>
+            <w:bookmarkEnd w:id="67"/>
+            <w:r>
+              <w:rPr>
+                <w:rFonts w:cstheme="majorHAnsi"/>
+                <w:b/>
+                <w:bCs/>
+                <w:color w:val="767171" w:themeColor="background2" w:themeShade="80"/>
+                <w:sz w:val="28"/>
+                <w:szCs w:val="28"/>
+              </w:rPr>
+              <w:t xml:space="preserve"> or LNC &gt; 100</w:t>
+            </w:r>
+            <w:r>
+              <w:rPr>
+                <w:rFonts w:cstheme="majorHAnsi"/>
+                <w:b/>
+                <w:bCs/>
+                <w:color w:val="767171" w:themeColor="background2" w:themeShade="80"/>
+                <w:sz w:val="28"/>
+                <w:szCs w:val="28"/>
+              </w:rPr>
+              <w:t xml:space="preserve"> </w:t>
             </w:r>
             <w:r>
               <w:rPr>
@@ -18920,7 +18977,7 @@
                 <w:lang w:val="it-IT"/>
               </w:rPr>
             </w:pPr>
-            <w:bookmarkStart w:id="67" w:name="_Toc32580671"/>
+            <w:bookmarkStart w:id="68" w:name="_Toc32580671"/>
             <w:r>
               <w:rPr>
                 <w:b/>
@@ -18953,7 +19010,7 @@
               </w:rPr>
               <w:t>Password</w:t>
             </w:r>
-            <w:bookmarkEnd w:id="67"/>
+            <w:bookmarkEnd w:id="68"/>
           </w:p>
           <w:p>
             <w:pPr>
@@ -19018,7 +19075,7 @@
                 <w:szCs w:val="28"/>
               </w:rPr>
             </w:pPr>
-            <w:bookmarkStart w:id="68" w:name="_Toc32580672"/>
+            <w:bookmarkStart w:id="69" w:name="_Toc32580672"/>
             <w:r>
               <w:rPr>
                 <w:b/>
@@ -19039,7 +19096,7 @@
               </w:rPr>
               <w:t>[FP]</w:t>
             </w:r>
-            <w:bookmarkEnd w:id="68"/>
+            <w:bookmarkEnd w:id="69"/>
           </w:p>
         </w:tc>
         <w:tc>
@@ -19064,7 +19121,7 @@
                 <w:szCs w:val="28"/>
               </w:rPr>
             </w:pPr>
-            <w:bookmarkStart w:id="69" w:name="_Toc32580673"/>
+            <w:bookmarkStart w:id="70" w:name="_Toc32580673"/>
             <w:r>
               <w:rPr>
                 <w:rFonts w:cstheme="majorHAnsi"/>
@@ -19150,7 +19207,7 @@
               </w:rPr>
               <w:t>]</w:t>
             </w:r>
-            <w:bookmarkEnd w:id="69"/>
+            <w:bookmarkEnd w:id="70"/>
           </w:p>
           <w:p>
             <w:pPr>
@@ -19687,16 +19744,7 @@
           <w:sz w:val="28"/>
           <w:szCs w:val="28"/>
         </w:rPr>
-        <w:t>Le categorie Formato contemplano il campo vuoto quind, in</w:t>
-      </w:r>
-      <w:bookmarkStart w:id="70" w:name="_GoBack"/>
-      <w:bookmarkEnd w:id="70"/>
-      <w:r>
-        <w:rPr>
-          <w:sz w:val="28"/>
-          <w:szCs w:val="28"/>
-        </w:rPr>
-        <w:t xml:space="preserve"> linea di principio, sarebbe possibile aggiornare anche un solo campo per volta e la sottomissione andrebbe a buon fine, ovviamente,  subordinatamente alla condizione che se più campi venissero aggiornati contemporaneamente essi devono rispettare il formato o essere vuoti</w:t>
+        <w:t>Le categorie Formato contemplano il campo vuoto quind, in linea di principio, sarebbe possibile aggiornare anche un solo campo per volta e la sottomissione andrebbe a buon fine, ovviamente,  subordinatamente alla condizione che se più campi venissero aggiornati contemporaneamente essi devono rispettare il formato o essere vuoti</w:t>
       </w:r>
     </w:p>
     <w:p/>
@@ -38129,7 +38177,7 @@
 </file>
 
 <file path=customXml/itemProps1.xml><?xml version="1.0" encoding="utf-8"?>
-<ds:datastoreItem xmlns:ds="http://schemas.openxmlformats.org/officeDocument/2006/customXml" ds:itemID="{62F1C495-89A6-4665-A692-094B57227065}">
+<ds:datastoreItem xmlns:ds="http://schemas.openxmlformats.org/officeDocument/2006/customXml" ds:itemID="{5C6B053D-64B5-4D16-9123-D881B143FF10}">
   <ds:schemaRefs>
     <ds:schemaRef ds:uri="http://schemas.openxmlformats.org/officeDocument/2006/bibliography"/>
   </ds:schemaRefs>

</xml_diff>